<commit_message>
Add test plan, proceed mini-jest.
</commit_message>
<xml_diff>
--- a/document/weiweibo测试需求.docx
+++ b/document/weiweibo测试需求.docx
@@ -9,8 +9,8 @@
           <w:rFonts w:ascii="Times New Roman" w:hAnsi="Times New Roman" w:cs="Times New Roman"/>
           <w:b/>
           <w:bCs/>
-          <w:sz w:val="27"/>
-          <w:szCs w:val="26"/>
+          <w:sz w:val="32"/>
+          <w:szCs w:val="32"/>
         </w:rPr>
       </w:pPr>
       <w:r>
@@ -18,8 +18,8 @@
           <w:rFonts w:ascii="Times New Roman" w:hAnsi="Times New Roman" w:cs="Times New Roman"/>
           <w:b/>
           <w:bCs/>
-          <w:sz w:val="27"/>
-          <w:szCs w:val="26"/>
+          <w:sz w:val="32"/>
+          <w:szCs w:val="32"/>
         </w:rPr>
         <w:t>weiweibo</w:t>
       </w:r>
@@ -28,8 +28,8 @@
           <w:rFonts w:ascii="Times New Roman" w:hAnsi="Times New Roman" w:cs="Times New Roman"/>
           <w:b/>
           <w:bCs/>
-          <w:sz w:val="27"/>
-          <w:szCs w:val="26"/>
+          <w:sz w:val="32"/>
+          <w:szCs w:val="32"/>
         </w:rPr>
         <w:t>软件测试需求</w:t>
       </w:r>
@@ -38,99 +38,324 @@
           <w:rFonts w:ascii="Times New Roman" w:hAnsi="Times New Roman" w:cs="Times New Roman"/>
           <w:b/>
           <w:bCs/>
-          <w:sz w:val="27"/>
-          <w:szCs w:val="26"/>
+          <w:sz w:val="32"/>
+          <w:szCs w:val="32"/>
         </w:rPr>
         <w:t>报告</w:t>
       </w:r>
     </w:p>
     <w:p>
       <w:pPr>
-        <w:jc w:val="center"/>
-        <w:rPr>
-          <w:rFonts w:ascii="Times New Roman" w:hAnsi="Times New Roman" w:cs="Times New Roman"/>
-          <w:sz w:val="16"/>
-          <w:szCs w:val="15"/>
+        <w:rPr>
+          <w:rFonts w:ascii="Times New Roman" w:eastAsia="黑体" w:hAnsi="Times New Roman" w:cs="Times New Roman" w:hint="eastAsia"/>
+          <w:b/>
+          <w:bCs/>
+          <w:sz w:val="27"/>
+          <w:szCs w:val="26"/>
         </w:rPr>
       </w:pPr>
       <w:r>
         <w:rPr>
-          <w:rFonts w:ascii="Times New Roman" w:hAnsi="Times New Roman" w:cs="Times New Roman"/>
-          <w:sz w:val="20"/>
-        </w:rPr>
-        <w:t xml:space="preserve">09017224 </w:t>
-      </w:r>
-      <w:r>
-        <w:rPr>
-          <w:rFonts w:ascii="Times New Roman" w:hAnsi="Times New Roman" w:cs="Times New Roman"/>
-          <w:sz w:val="20"/>
-        </w:rPr>
-        <w:t>高钰铭</w:t>
-      </w:r>
-      <w:r>
-        <w:rPr>
-          <w:rFonts w:ascii="Times New Roman" w:hAnsi="Times New Roman" w:cs="Times New Roman"/>
-          <w:sz w:val="20"/>
-        </w:rPr>
-        <w:t xml:space="preserve"> 09017225 </w:t>
-      </w:r>
-      <w:r>
-        <w:rPr>
-          <w:rFonts w:ascii="Times New Roman" w:hAnsi="Times New Roman" w:cs="Times New Roman"/>
-          <w:sz w:val="20"/>
-        </w:rPr>
-        <w:t>沈汉唐</w:t>
-      </w:r>
-      <w:r>
-        <w:rPr>
-          <w:rFonts w:ascii="Times New Roman" w:hAnsi="Times New Roman" w:cs="Times New Roman"/>
-          <w:sz w:val="20"/>
-        </w:rPr>
-        <w:t xml:space="preserve"> 09017227 </w:t>
-      </w:r>
-      <w:r>
-        <w:rPr>
-          <w:rFonts w:ascii="Times New Roman" w:hAnsi="Times New Roman" w:cs="Times New Roman"/>
-          <w:sz w:val="20"/>
-        </w:rPr>
-        <w:t>卓旭</w:t>
+          <w:rFonts w:ascii="Times New Roman" w:eastAsia="黑体" w:hAnsi="Times New Roman" w:cs="Times New Roman" w:hint="eastAsia"/>
+          <w:b/>
+          <w:bCs/>
+          <w:sz w:val="27"/>
+          <w:szCs w:val="26"/>
+        </w:rPr>
+        <w:t>一、基本信息</w:t>
       </w:r>
     </w:p>
     <w:p>
       <w:pPr>
         <w:rPr>
-          <w:rFonts w:ascii="Times New Roman" w:eastAsia="黑体" w:hAnsi="Times New Roman" w:cs="Times New Roman"/>
-          <w:b/>
-          <w:bCs/>
-          <w:sz w:val="27"/>
-          <w:szCs w:val="26"/>
+          <w:rFonts w:ascii="Times New Roman" w:hAnsi="Times New Roman" w:cs="Times New Roman"/>
+          <w:color w:val="333333"/>
+          <w:shd w:val="clear" w:color="auto" w:fill="FFFFFF"/>
         </w:rPr>
       </w:pPr>
       <w:r>
         <w:rPr>
-          <w:rFonts w:ascii="Times New Roman" w:eastAsia="黑体" w:hAnsi="Times New Roman" w:cs="Times New Roman" w:hint="eastAsia"/>
-          <w:b/>
-          <w:bCs/>
-          <w:sz w:val="27"/>
-          <w:szCs w:val="26"/>
-        </w:rPr>
-        <w:t>一、</w:t>
-      </w:r>
-      <w:r>
-        <w:rPr>
-          <w:rFonts w:ascii="Times New Roman" w:eastAsia="黑体" w:hAnsi="Times New Roman" w:cs="Times New Roman" w:hint="eastAsia"/>
-          <w:b/>
-          <w:bCs/>
-          <w:sz w:val="27"/>
-          <w:szCs w:val="26"/>
-        </w:rPr>
-        <w:t>被测试软件项目介绍</w:t>
+          <w:rFonts w:ascii="Times New Roman" w:hAnsi="Times New Roman" w:cs="Times New Roman"/>
+          <w:color w:val="333333"/>
+          <w:shd w:val="clear" w:color="auto" w:fill="FFFFFF"/>
+        </w:rPr>
+        <w:tab/>
+      </w:r>
+      <w:r>
+        <w:rPr>
+          <w:rFonts w:ascii="Times New Roman" w:hAnsi="Times New Roman" w:cs="Times New Roman" w:hint="eastAsia"/>
+          <w:b/>
+          <w:bCs/>
+          <w:color w:val="333333"/>
+          <w:shd w:val="clear" w:color="auto" w:fill="FFFFFF"/>
+        </w:rPr>
+        <w:t>产品名称：</w:t>
+      </w:r>
+      <w:proofErr w:type="spellStart"/>
+      <w:r>
+        <w:rPr>
+          <w:rFonts w:ascii="Times New Roman" w:hAnsi="Times New Roman" w:cs="Times New Roman" w:hint="eastAsia"/>
+          <w:color w:val="333333"/>
+          <w:shd w:val="clear" w:color="auto" w:fill="FFFFFF"/>
+        </w:rPr>
+        <w:t>weiweibo</w:t>
+      </w:r>
+      <w:proofErr w:type="spellEnd"/>
+      <w:r>
+        <w:rPr>
+          <w:rFonts w:ascii="Times New Roman" w:hAnsi="Times New Roman" w:cs="Times New Roman" w:hint="eastAsia"/>
+          <w:color w:val="333333"/>
+          <w:shd w:val="clear" w:color="auto" w:fill="FFFFFF"/>
+        </w:rPr>
+        <w:t>软件测试</w:t>
       </w:r>
     </w:p>
     <w:p>
       <w:pPr>
         <w:rPr>
+          <w:rFonts w:ascii="Times New Roman" w:hAnsi="Times New Roman" w:cs="Times New Roman"/>
+          <w:color w:val="333333"/>
+          <w:shd w:val="clear" w:color="auto" w:fill="FFFFFF"/>
+        </w:rPr>
+      </w:pPr>
+      <w:r>
+        <w:rPr>
+          <w:rFonts w:ascii="Times New Roman" w:hAnsi="Times New Roman" w:cs="Times New Roman"/>
+          <w:color w:val="333333"/>
+          <w:shd w:val="clear" w:color="auto" w:fill="FFFFFF"/>
+        </w:rPr>
+        <w:tab/>
+      </w:r>
+      <w:r>
+        <w:rPr>
           <w:rFonts w:ascii="Times New Roman" w:hAnsi="Times New Roman" w:cs="Times New Roman" w:hint="eastAsia"/>
+          <w:b/>
+          <w:bCs/>
+          <w:color w:val="333333"/>
+          <w:shd w:val="clear" w:color="auto" w:fill="FFFFFF"/>
+        </w:rPr>
+        <w:t>项目承担部门：</w:t>
+      </w:r>
+      <w:r>
+        <w:rPr>
+          <w:rFonts w:ascii="Times New Roman" w:hAnsi="Times New Roman" w:cs="Times New Roman" w:hint="eastAsia"/>
+          <w:color w:val="333333"/>
+          <w:shd w:val="clear" w:color="auto" w:fill="FFFFFF"/>
+        </w:rPr>
+        <w:t>东南大学</w:t>
+      </w:r>
+    </w:p>
+    <w:p>
+      <w:pPr>
+        <w:rPr>
+          <w:rFonts w:ascii="Times New Roman" w:hAnsi="Times New Roman" w:cs="Times New Roman"/>
+          <w:color w:val="333333"/>
+          <w:shd w:val="clear" w:color="auto" w:fill="FFFFFF"/>
+        </w:rPr>
+      </w:pPr>
+      <w:r>
+        <w:rPr>
+          <w:rFonts w:ascii="Times New Roman" w:hAnsi="Times New Roman" w:cs="Times New Roman"/>
+          <w:color w:val="333333"/>
+          <w:shd w:val="clear" w:color="auto" w:fill="FFFFFF"/>
+        </w:rPr>
+        <w:tab/>
+      </w:r>
+      <w:r>
+        <w:rPr>
+          <w:rFonts w:ascii="Times New Roman" w:hAnsi="Times New Roman" w:cs="Times New Roman" w:hint="eastAsia"/>
+          <w:b/>
+          <w:bCs/>
+          <w:color w:val="333333"/>
+          <w:shd w:val="clear" w:color="auto" w:fill="FFFFFF"/>
+        </w:rPr>
+        <w:t>撰写人：</w:t>
+      </w:r>
+      <w:r>
+        <w:rPr>
+          <w:rFonts w:ascii="Times New Roman" w:hAnsi="Times New Roman" w:cs="Times New Roman" w:hint="eastAsia"/>
+          <w:color w:val="333333"/>
+          <w:shd w:val="clear" w:color="auto" w:fill="FFFFFF"/>
+        </w:rPr>
+        <w:t xml:space="preserve">09017224 </w:t>
+      </w:r>
+      <w:r>
+        <w:rPr>
+          <w:rFonts w:ascii="Times New Roman" w:hAnsi="Times New Roman" w:cs="Times New Roman" w:hint="eastAsia"/>
+          <w:color w:val="333333"/>
+          <w:shd w:val="clear" w:color="auto" w:fill="FFFFFF"/>
+        </w:rPr>
+        <w:t>高钰铭</w:t>
+      </w:r>
+      <w:r>
+        <w:rPr>
+          <w:rFonts w:ascii="Times New Roman" w:hAnsi="Times New Roman" w:cs="Times New Roman" w:hint="eastAsia"/>
+          <w:color w:val="333333"/>
+          <w:shd w:val="clear" w:color="auto" w:fill="FFFFFF"/>
+        </w:rPr>
+        <w:t>；</w:t>
+      </w:r>
+      <w:r>
+        <w:rPr>
+          <w:rFonts w:ascii="Times New Roman" w:hAnsi="Times New Roman" w:cs="Times New Roman" w:hint="eastAsia"/>
+          <w:color w:val="333333"/>
+          <w:shd w:val="clear" w:color="auto" w:fill="FFFFFF"/>
+        </w:rPr>
+        <w:t xml:space="preserve">09017225 </w:t>
+      </w:r>
+      <w:r>
+        <w:rPr>
+          <w:rFonts w:ascii="Times New Roman" w:hAnsi="Times New Roman" w:cs="Times New Roman" w:hint="eastAsia"/>
+          <w:color w:val="333333"/>
+          <w:shd w:val="clear" w:color="auto" w:fill="FFFFFF"/>
+        </w:rPr>
+        <w:t>沈汉唐</w:t>
+      </w:r>
+      <w:r>
+        <w:rPr>
+          <w:rFonts w:ascii="Times New Roman" w:hAnsi="Times New Roman" w:cs="Times New Roman" w:hint="eastAsia"/>
+          <w:color w:val="333333"/>
+          <w:shd w:val="clear" w:color="auto" w:fill="FFFFFF"/>
+        </w:rPr>
+        <w:t>；</w:t>
+      </w:r>
+      <w:r>
+        <w:rPr>
+          <w:rFonts w:ascii="Times New Roman" w:hAnsi="Times New Roman" w:cs="Times New Roman" w:hint="eastAsia"/>
+          <w:color w:val="333333"/>
+          <w:shd w:val="clear" w:color="auto" w:fill="FFFFFF"/>
+        </w:rPr>
+        <w:t xml:space="preserve">09017227 </w:t>
+      </w:r>
+      <w:r>
+        <w:rPr>
+          <w:rFonts w:ascii="Times New Roman" w:hAnsi="Times New Roman" w:cs="Times New Roman" w:hint="eastAsia"/>
+          <w:color w:val="333333"/>
+          <w:shd w:val="clear" w:color="auto" w:fill="FFFFFF"/>
+        </w:rPr>
+        <w:t>卓旭</w:t>
+      </w:r>
+    </w:p>
+    <w:p>
+      <w:pPr>
+        <w:rPr>
+          <w:rFonts w:ascii="Times New Roman" w:hAnsi="Times New Roman" w:cs="Times New Roman" w:hint="eastAsia"/>
+          <w:color w:val="333333"/>
+          <w:shd w:val="clear" w:color="auto" w:fill="FFFFFF"/>
+        </w:rPr>
+      </w:pPr>
+      <w:r>
+        <w:rPr>
+          <w:rFonts w:ascii="Times New Roman" w:hAnsi="Times New Roman" w:cs="Times New Roman"/>
+          <w:color w:val="333333"/>
+          <w:shd w:val="clear" w:color="auto" w:fill="FFFFFF"/>
+        </w:rPr>
+        <w:tab/>
+      </w:r>
+      <w:r>
+        <w:rPr>
+          <w:rFonts w:ascii="Times New Roman" w:hAnsi="Times New Roman" w:cs="Times New Roman" w:hint="eastAsia"/>
+          <w:b/>
+          <w:bCs/>
+          <w:color w:val="333333"/>
+          <w:shd w:val="clear" w:color="auto" w:fill="FFFFFF"/>
+        </w:rPr>
+        <w:t>完成日期：</w:t>
+      </w:r>
+      <w:r>
+        <w:rPr>
+          <w:rFonts w:ascii="Times New Roman" w:hAnsi="Times New Roman" w:cs="Times New Roman" w:hint="eastAsia"/>
+          <w:color w:val="333333"/>
+          <w:shd w:val="clear" w:color="auto" w:fill="FFFFFF"/>
+        </w:rPr>
+        <w:t>2</w:t>
+      </w:r>
+      <w:r>
+        <w:rPr>
+          <w:rFonts w:ascii="Times New Roman" w:hAnsi="Times New Roman" w:cs="Times New Roman"/>
+          <w:color w:val="333333"/>
+          <w:shd w:val="clear" w:color="auto" w:fill="FFFFFF"/>
+        </w:rPr>
+        <w:t>020</w:t>
+      </w:r>
+      <w:r>
+        <w:rPr>
+          <w:rFonts w:ascii="Times New Roman" w:hAnsi="Times New Roman" w:cs="Times New Roman" w:hint="eastAsia"/>
+          <w:color w:val="333333"/>
+          <w:shd w:val="clear" w:color="auto" w:fill="FFFFFF"/>
+        </w:rPr>
+        <w:t>-</w:t>
+      </w:r>
+      <w:r>
+        <w:rPr>
+          <w:rFonts w:ascii="Times New Roman" w:hAnsi="Times New Roman" w:cs="Times New Roman"/>
+          <w:color w:val="333333"/>
+          <w:shd w:val="clear" w:color="auto" w:fill="FFFFFF"/>
+        </w:rPr>
+        <w:t>03</w:t>
+      </w:r>
+      <w:r>
+        <w:rPr>
+          <w:rFonts w:ascii="Times New Roman" w:hAnsi="Times New Roman" w:cs="Times New Roman" w:hint="eastAsia"/>
+          <w:color w:val="333333"/>
+          <w:shd w:val="clear" w:color="auto" w:fill="FFFFFF"/>
+        </w:rPr>
+        <w:t>-</w:t>
+      </w:r>
+      <w:r>
+        <w:rPr>
+          <w:rFonts w:ascii="Times New Roman" w:hAnsi="Times New Roman" w:cs="Times New Roman"/>
+          <w:color w:val="333333"/>
+          <w:shd w:val="clear" w:color="auto" w:fill="FFFFFF"/>
+        </w:rPr>
+        <w:t>04</w:t>
+      </w:r>
+    </w:p>
+    <w:p>
+      <w:pPr>
+        <w:rPr>
+          <w:rFonts w:ascii="Times New Roman" w:eastAsia="黑体" w:hAnsi="Times New Roman" w:cs="Times New Roman"/>
+          <w:b/>
+          <w:bCs/>
+          <w:sz w:val="27"/>
+          <w:szCs w:val="26"/>
+        </w:rPr>
+      </w:pPr>
+      <w:r>
+        <w:rPr>
+          <w:rFonts w:ascii="Times New Roman" w:eastAsia="黑体" w:hAnsi="Times New Roman" w:cs="Times New Roman" w:hint="eastAsia"/>
+          <w:b/>
+          <w:bCs/>
+          <w:sz w:val="27"/>
+          <w:szCs w:val="26"/>
+        </w:rPr>
+        <w:t>二</w:t>
+      </w:r>
+      <w:r>
+        <w:rPr>
+          <w:rFonts w:ascii="Times New Roman" w:eastAsia="黑体" w:hAnsi="Times New Roman" w:cs="Times New Roman" w:hint="eastAsia"/>
+          <w:b/>
+          <w:bCs/>
+          <w:sz w:val="27"/>
+          <w:szCs w:val="26"/>
+        </w:rPr>
+        <w:t>、</w:t>
+      </w:r>
+      <w:r>
+        <w:rPr>
+          <w:rFonts w:ascii="Times New Roman" w:eastAsia="黑体" w:hAnsi="Times New Roman" w:cs="Times New Roman" w:hint="eastAsia"/>
+          <w:b/>
+          <w:bCs/>
+          <w:sz w:val="27"/>
+          <w:szCs w:val="26"/>
+        </w:rPr>
+        <w:t>被测试软件项目介绍</w:t>
+      </w:r>
+    </w:p>
+    <w:p>
+      <w:pPr>
+        <w:rPr>
+          <w:rFonts w:ascii="Times New Roman" w:hAnsi="Times New Roman" w:cs="Times New Roman"/>
           <w:b/>
           <w:bCs/>
           <w:sz w:val="23"/>
@@ -138,6 +363,16 @@
         </w:rPr>
       </w:pPr>
       <w:bookmarkStart w:id="0" w:name="OLE_LINK1"/>
+      <w:r>
+        <w:rPr>
+          <w:rFonts w:ascii="Times New Roman" w:hAnsi="Times New Roman" w:cs="Times New Roman"/>
+          <w:b/>
+          <w:bCs/>
+          <w:sz w:val="23"/>
+          <w:szCs w:val="22"/>
+        </w:rPr>
+        <w:t>2.</w:t>
+      </w:r>
       <w:r>
         <w:rPr>
           <w:rFonts w:ascii="Times New Roman" w:hAnsi="Times New Roman" w:cs="Times New Roman"/>
@@ -174,18 +409,50 @@
       <w:pPr>
         <w:ind w:firstLine="420"/>
         <w:rPr>
+          <w:rFonts w:ascii="Times New Roman" w:hAnsi="Times New Roman" w:cs="Times New Roman"/>
+          <w:color w:val="333333"/>
+          <w:shd w:val="clear" w:color="auto" w:fill="FFFFFF"/>
+        </w:rPr>
+      </w:pPr>
+      <w:r>
+        <w:rPr>
+          <w:rFonts w:ascii="Times New Roman" w:hAnsi="Times New Roman" w:cs="Times New Roman"/>
+          <w:color w:val="333333"/>
+          <w:shd w:val="clear" w:color="auto" w:fill="FFFFFF"/>
+        </w:rPr>
+        <w:t>weiweibo</w:t>
+      </w:r>
+      <w:r>
+        <w:rPr>
+          <w:rFonts w:ascii="Times New Roman" w:hAnsi="Times New Roman" w:cs="Times New Roman"/>
+          <w:color w:val="333333"/>
+          <w:shd w:val="clear" w:color="auto" w:fill="FFFFFF"/>
+        </w:rPr>
+        <w:t>（微微博）是</w:t>
+      </w:r>
+      <w:r>
+        <w:rPr>
           <w:rFonts w:ascii="Times New Roman" w:hAnsi="Times New Roman" w:cs="Times New Roman" w:hint="eastAsia"/>
           <w:color w:val="333333"/>
           <w:shd w:val="clear" w:color="auto" w:fill="FFFFFF"/>
         </w:rPr>
-      </w:pPr>
+        <w:t>我组</w:t>
+      </w:r>
       <w:r>
         <w:rPr>
           <w:rFonts w:ascii="Times New Roman" w:hAnsi="Times New Roman" w:cs="Times New Roman"/>
           <w:color w:val="333333"/>
           <w:shd w:val="clear" w:color="auto" w:fill="FFFFFF"/>
         </w:rPr>
-        <w:t>weiweibo</w:t>
+        <w:t>为完成东南大学《软件测试》课程作业而</w:t>
+      </w:r>
+      <w:r>
+        <w:rPr>
+          <w:rFonts w:ascii="Times New Roman" w:hAnsi="Times New Roman" w:cs="Times New Roman" w:hint="eastAsia"/>
+          <w:color w:val="333333"/>
+          <w:shd w:val="clear" w:color="auto" w:fill="FFFFFF"/>
+        </w:rPr>
+        <w:t>特地</w:t>
       </w:r>
       <w:r>
         <w:rPr>
@@ -193,7 +460,7 @@
           <w:color w:val="333333"/>
           <w:shd w:val="clear" w:color="auto" w:fill="FFFFFF"/>
         </w:rPr>
-        <w:t>（微微博）是</w:t>
+        <w:t>编写的</w:t>
       </w:r>
       <w:r>
         <w:rPr>
@@ -201,7 +468,7 @@
           <w:color w:val="333333"/>
           <w:shd w:val="clear" w:color="auto" w:fill="FFFFFF"/>
         </w:rPr>
-        <w:t>我组</w:t>
+        <w:t>、</w:t>
       </w:r>
       <w:r>
         <w:rPr>
@@ -209,7 +476,7 @@
           <w:color w:val="333333"/>
           <w:shd w:val="clear" w:color="auto" w:fill="FFFFFF"/>
         </w:rPr>
-        <w:t>为完成东南大学《软件测试》课程作业而</w:t>
+        <w:t>作为</w:t>
       </w:r>
       <w:r>
         <w:rPr>
@@ -217,7 +484,7 @@
           <w:color w:val="333333"/>
           <w:shd w:val="clear" w:color="auto" w:fill="FFFFFF"/>
         </w:rPr>
-        <w:t>特地</w:t>
+        <w:t>被测试</w:t>
       </w:r>
       <w:r>
         <w:rPr>
@@ -225,7 +492,7 @@
           <w:color w:val="333333"/>
           <w:shd w:val="clear" w:color="auto" w:fill="FFFFFF"/>
         </w:rPr>
-        <w:t>编写的</w:t>
+        <w:t>软件用途的小程序。可以认为</w:t>
       </w:r>
       <w:r>
         <w:rPr>
@@ -233,7 +500,7 @@
           <w:color w:val="333333"/>
           <w:shd w:val="clear" w:color="auto" w:fill="FFFFFF"/>
         </w:rPr>
-        <w:t>、</w:t>
+        <w:t>它</w:t>
       </w:r>
       <w:r>
         <w:rPr>
@@ -241,38 +508,6 @@
           <w:color w:val="333333"/>
           <w:shd w:val="clear" w:color="auto" w:fill="FFFFFF"/>
         </w:rPr>
-        <w:t>作为</w:t>
-      </w:r>
-      <w:r>
-        <w:rPr>
-          <w:rFonts w:ascii="Times New Roman" w:hAnsi="Times New Roman" w:cs="Times New Roman" w:hint="eastAsia"/>
-          <w:color w:val="333333"/>
-          <w:shd w:val="clear" w:color="auto" w:fill="FFFFFF"/>
-        </w:rPr>
-        <w:t>被测试</w:t>
-      </w:r>
-      <w:r>
-        <w:rPr>
-          <w:rFonts w:ascii="Times New Roman" w:hAnsi="Times New Roman" w:cs="Times New Roman"/>
-          <w:color w:val="333333"/>
-          <w:shd w:val="clear" w:color="auto" w:fill="FFFFFF"/>
-        </w:rPr>
-        <w:t>软件用途的小程序。可以认为</w:t>
-      </w:r>
-      <w:r>
-        <w:rPr>
-          <w:rFonts w:ascii="Times New Roman" w:hAnsi="Times New Roman" w:cs="Times New Roman" w:hint="eastAsia"/>
-          <w:color w:val="333333"/>
-          <w:shd w:val="clear" w:color="auto" w:fill="FFFFFF"/>
-        </w:rPr>
-        <w:t>它</w:t>
-      </w:r>
-      <w:r>
-        <w:rPr>
-          <w:rFonts w:ascii="Times New Roman" w:hAnsi="Times New Roman" w:cs="Times New Roman"/>
-          <w:color w:val="333333"/>
-          <w:shd w:val="clear" w:color="auto" w:fill="FFFFFF"/>
-        </w:rPr>
         <w:t>是一款简单的微博系统的后端。</w:t>
       </w:r>
     </w:p>
@@ -286,6 +521,16 @@
           <w:szCs w:val="22"/>
         </w:rPr>
       </w:pPr>
+      <w:r>
+        <w:rPr>
+          <w:rFonts w:ascii="Times New Roman" w:hAnsi="Times New Roman" w:cs="Times New Roman"/>
+          <w:b/>
+          <w:bCs/>
+          <w:sz w:val="23"/>
+          <w:szCs w:val="22"/>
+        </w:rPr>
+        <w:t>2.</w:t>
+      </w:r>
       <w:r>
         <w:rPr>
           <w:rFonts w:ascii="Times New Roman" w:hAnsi="Times New Roman" w:cs="Times New Roman"/>
@@ -441,7 +686,7 @@
       <w:pPr>
         <w:ind w:left="420" w:firstLine="360"/>
         <w:rPr>
-          <w:rFonts w:ascii="Times New Roman" w:hAnsi="Times New Roman" w:cs="Times New Roman" w:hint="eastAsia"/>
+          <w:rFonts w:ascii="Times New Roman" w:hAnsi="Times New Roman" w:cs="Times New Roman"/>
           <w:color w:val="333333"/>
           <w:shd w:val="clear" w:color="auto" w:fill="FFFFFF"/>
         </w:rPr>
@@ -599,7 +844,7 @@
       <w:pPr>
         <w:jc w:val="center"/>
         <w:rPr>
-          <w:rFonts w:ascii="Times New Roman" w:hAnsi="Times New Roman" w:cs="Times New Roman" w:hint="eastAsia"/>
+          <w:rFonts w:ascii="Times New Roman" w:hAnsi="Times New Roman" w:cs="Times New Roman"/>
           <w:color w:val="333333"/>
           <w:shd w:val="clear" w:color="auto" w:fill="FFFFFF"/>
         </w:rPr>
@@ -610,8 +855,8 @@
         </w:rPr>
         <w:drawing>
           <wp:inline distT="0" distB="0" distL="0" distR="0" wp14:anchorId="20C91E89" wp14:editId="102E5FDF">
-            <wp:extent cx="2417357" cy="1701579"/>
-            <wp:effectExtent l="0" t="0" r="2540" b="0"/>
+            <wp:extent cx="2925680" cy="2059388"/>
+            <wp:effectExtent l="0" t="0" r="8255" b="0"/>
             <wp:docPr id="1" name="图片 1"/>
             <wp:cNvGraphicFramePr>
               <a:graphicFrameLocks xmlns:a="http://schemas.openxmlformats.org/drawingml/2006/main" noChangeAspect="1"/>
@@ -632,7 +877,7 @@
                   <pic:spPr>
                     <a:xfrm>
                       <a:off x="0" y="0"/>
-                      <a:ext cx="2441135" cy="1718316"/>
+                      <a:ext cx="3026785" cy="2130556"/>
                     </a:xfrm>
                     <a:prstGeom prst="rect">
                       <a:avLst/>
@@ -648,7 +893,7 @@
     <w:p>
       <w:pPr>
         <w:rPr>
-          <w:rFonts w:ascii="Times New Roman" w:hAnsi="Times New Roman" w:cs="Times New Roman" w:hint="eastAsia"/>
+          <w:rFonts w:ascii="Times New Roman" w:hAnsi="Times New Roman" w:cs="Times New Roman"/>
           <w:b/>
           <w:bCs/>
           <w:color w:val="333333"/>
@@ -657,6 +902,18 @@
           <w:shd w:val="clear" w:color="auto" w:fill="FFFFFF"/>
         </w:rPr>
       </w:pPr>
+      <w:r>
+        <w:rPr>
+          <w:rFonts w:ascii="Times New Roman" w:hAnsi="Times New Roman" w:cs="Times New Roman"/>
+          <w:b/>
+          <w:bCs/>
+          <w:color w:val="333333"/>
+          <w:sz w:val="23"/>
+          <w:szCs w:val="22"/>
+          <w:shd w:val="clear" w:color="auto" w:fill="FFFFFF"/>
+        </w:rPr>
+        <w:t>2.</w:t>
+      </w:r>
       <w:r>
         <w:rPr>
           <w:rFonts w:ascii="Times New Roman" w:hAnsi="Times New Roman" w:cs="Times New Roman"/>
@@ -787,7 +1044,7 @@
             <w:pPr>
               <w:jc w:val="left"/>
               <w:rPr>
-                <w:rFonts w:ascii="Times New Roman" w:hAnsi="Times New Roman" w:cs="Times New Roman" w:hint="eastAsia"/>
+                <w:rFonts w:ascii="Times New Roman" w:hAnsi="Times New Roman" w:cs="Times New Roman"/>
                 <w:color w:val="333333"/>
                 <w:shd w:val="clear" w:color="auto" w:fill="FFFFFF"/>
               </w:rPr>
@@ -839,17 +1096,17 @@
             <w:pPr>
               <w:jc w:val="left"/>
               <w:rPr>
+                <w:rFonts w:ascii="Times New Roman" w:hAnsi="Times New Roman" w:cs="Times New Roman"/>
+                <w:color w:val="333333"/>
+                <w:shd w:val="clear" w:color="auto" w:fill="FFFFFF"/>
+              </w:rPr>
+            </w:pPr>
+            <w:r>
+              <w:rPr>
                 <w:rFonts w:ascii="Times New Roman" w:hAnsi="Times New Roman" w:cs="Times New Roman" w:hint="eastAsia"/>
                 <w:color w:val="333333"/>
                 <w:shd w:val="clear" w:color="auto" w:fill="FFFFFF"/>
               </w:rPr>
-            </w:pPr>
-            <w:r>
-              <w:rPr>
-                <w:rFonts w:ascii="Times New Roman" w:hAnsi="Times New Roman" w:cs="Times New Roman" w:hint="eastAsia"/>
-                <w:color w:val="333333"/>
-                <w:shd w:val="clear" w:color="auto" w:fill="FFFFFF"/>
-              </w:rPr>
               <w:t>特殊符号</w:t>
             </w:r>
           </w:p>
@@ -862,7 +1119,7 @@
             <w:pPr>
               <w:jc w:val="left"/>
               <w:rPr>
-                <w:rFonts w:ascii="Times New Roman" w:hAnsi="Times New Roman" w:cs="Times New Roman" w:hint="eastAsia"/>
+                <w:rFonts w:ascii="Times New Roman" w:hAnsi="Times New Roman" w:cs="Times New Roman"/>
                 <w:color w:val="333333"/>
                 <w:shd w:val="clear" w:color="auto" w:fill="FFFFFF"/>
               </w:rPr>
@@ -913,44 +1170,138 @@
           <w:szCs w:val="26"/>
         </w:rPr>
       </w:pPr>
-      <w:r>
-        <w:rPr>
-          <w:rFonts w:ascii="Times New Roman" w:eastAsia="黑体" w:hAnsi="Times New Roman" w:cs="Times New Roman" w:hint="eastAsia"/>
-          <w:b/>
-          <w:bCs/>
-          <w:sz w:val="27"/>
-          <w:szCs w:val="26"/>
-        </w:rPr>
-        <w:t>二、</w:t>
-      </w:r>
-      <w:r>
-        <w:rPr>
-          <w:rFonts w:ascii="Times New Roman" w:eastAsia="黑体" w:hAnsi="Times New Roman" w:cs="Times New Roman"/>
-          <w:b/>
-          <w:bCs/>
-          <w:sz w:val="27"/>
-          <w:szCs w:val="26"/>
-        </w:rPr>
-        <w:t>需求分析</w:t>
-      </w:r>
     </w:p>
     <w:p>
       <w:pPr>
         <w:rPr>
+          <w:rFonts w:ascii="Times New Roman" w:eastAsia="黑体" w:hAnsi="Times New Roman" w:cs="Times New Roman"/>
+          <w:b/>
+          <w:bCs/>
+          <w:sz w:val="27"/>
+          <w:szCs w:val="26"/>
+        </w:rPr>
+      </w:pPr>
+    </w:p>
+    <w:p>
+      <w:pPr>
+        <w:rPr>
+          <w:rFonts w:ascii="Times New Roman" w:eastAsia="黑体" w:hAnsi="Times New Roman" w:cs="Times New Roman"/>
+          <w:b/>
+          <w:bCs/>
+          <w:sz w:val="27"/>
+          <w:szCs w:val="26"/>
+        </w:rPr>
+      </w:pPr>
+      <w:r>
+        <w:rPr>
+          <w:rFonts w:ascii="Times New Roman" w:eastAsia="黑体" w:hAnsi="Times New Roman" w:cs="Times New Roman" w:hint="eastAsia"/>
+          <w:b/>
+          <w:bCs/>
+          <w:sz w:val="27"/>
+          <w:szCs w:val="26"/>
+        </w:rPr>
+        <w:lastRenderedPageBreak/>
+        <w:t>三</w:t>
+      </w:r>
+      <w:r>
+        <w:rPr>
+          <w:rFonts w:ascii="Times New Roman" w:eastAsia="黑体" w:hAnsi="Times New Roman" w:cs="Times New Roman" w:hint="eastAsia"/>
+          <w:b/>
+          <w:bCs/>
+          <w:sz w:val="27"/>
+          <w:szCs w:val="26"/>
+        </w:rPr>
+        <w:t>、</w:t>
+      </w:r>
+      <w:r>
+        <w:rPr>
+          <w:rFonts w:ascii="Times New Roman" w:eastAsia="黑体" w:hAnsi="Times New Roman" w:cs="Times New Roman" w:hint="eastAsia"/>
+          <w:b/>
+          <w:bCs/>
+          <w:sz w:val="27"/>
+          <w:szCs w:val="26"/>
+        </w:rPr>
+        <w:t>测试</w:t>
+      </w:r>
+      <w:r>
+        <w:rPr>
+          <w:rFonts w:ascii="Times New Roman" w:eastAsia="黑体" w:hAnsi="Times New Roman" w:cs="Times New Roman"/>
+          <w:b/>
+          <w:bCs/>
+          <w:sz w:val="27"/>
+          <w:szCs w:val="26"/>
+        </w:rPr>
+        <w:t>需求分析</w:t>
+      </w:r>
+    </w:p>
+    <w:p>
+      <w:pPr>
+        <w:rPr>
+          <w:rFonts w:ascii="Times New Roman" w:hAnsi="Times New Roman" w:cs="Times New Roman"/>
+          <w:b/>
+          <w:bCs/>
+          <w:sz w:val="24"/>
+          <w:szCs w:val="24"/>
+        </w:rPr>
+      </w:pPr>
+      <w:r>
+        <w:rPr>
           <w:rFonts w:ascii="Times New Roman" w:hAnsi="Times New Roman" w:cs="Times New Roman" w:hint="eastAsia"/>
           <w:b/>
           <w:bCs/>
-          <w:sz w:val="23"/>
-          <w:szCs w:val="22"/>
+          <w:sz w:val="24"/>
+          <w:szCs w:val="24"/>
+        </w:rPr>
+        <w:t>3</w:t>
+      </w:r>
+      <w:r>
+        <w:rPr>
+          <w:rFonts w:ascii="Times New Roman" w:hAnsi="Times New Roman" w:cs="Times New Roman"/>
+          <w:b/>
+          <w:bCs/>
+          <w:sz w:val="24"/>
+          <w:szCs w:val="24"/>
+        </w:rPr>
+        <w:t>.1</w:t>
+      </w:r>
+      <w:r>
+        <w:rPr>
+          <w:rFonts w:ascii="Times New Roman" w:hAnsi="Times New Roman" w:cs="Times New Roman" w:hint="eastAsia"/>
+          <w:b/>
+          <w:bCs/>
+          <w:sz w:val="24"/>
+          <w:szCs w:val="24"/>
+        </w:rPr>
+        <w:t>、功能测试需求</w:t>
+      </w:r>
+    </w:p>
+    <w:p>
+      <w:pPr>
+        <w:rPr>
+          <w:rFonts w:ascii="Times New Roman" w:hAnsi="Times New Roman" w:cs="Times New Roman"/>
+          <w:b/>
+          <w:bCs/>
+          <w:sz w:val="22"/>
+          <w:szCs w:val="21"/>
         </w:rPr>
       </w:pPr>
       <w:r>
         <w:rPr>
+          <w:rFonts w:ascii="Times New Roman" w:hAnsi="Times New Roman" w:cs="Times New Roman"/>
+          <w:b/>
+          <w:bCs/>
+          <w:sz w:val="22"/>
+          <w:szCs w:val="21"/>
+        </w:rPr>
+        <w:t>3.1.</w:t>
+      </w:r>
+      <w:r>
+        <w:rPr>
           <w:rFonts w:ascii="Times New Roman" w:hAnsi="Times New Roman" w:cs="Times New Roman" w:hint="eastAsia"/>
           <w:b/>
           <w:bCs/>
-          <w:sz w:val="23"/>
-          <w:szCs w:val="22"/>
+          <w:sz w:val="22"/>
+          <w:szCs w:val="21"/>
         </w:rPr>
         <w:t>1</w:t>
       </w:r>
@@ -959,8 +1310,8 @@
           <w:rFonts w:ascii="Times New Roman" w:hAnsi="Times New Roman" w:cs="Times New Roman" w:hint="eastAsia"/>
           <w:b/>
           <w:bCs/>
-          <w:sz w:val="23"/>
-          <w:szCs w:val="22"/>
+          <w:sz w:val="22"/>
+          <w:szCs w:val="21"/>
         </w:rPr>
         <w:t>、</w:t>
       </w:r>
@@ -969,8 +1320,8 @@
           <w:rFonts w:ascii="Times New Roman" w:hAnsi="Times New Roman" w:cs="Times New Roman"/>
           <w:b/>
           <w:bCs/>
-          <w:sz w:val="23"/>
-          <w:szCs w:val="22"/>
+          <w:sz w:val="22"/>
+          <w:szCs w:val="21"/>
         </w:rPr>
         <w:t>新用户注册功能的需求分析</w:t>
       </w:r>
@@ -1044,7 +1395,23 @@
                 <w:sz w:val="17"/>
                 <w:szCs w:val="16"/>
               </w:rPr>
-              <w:t>F01.01.00</w:t>
+              <w:t>F01</w:t>
+            </w:r>
+            <w:r>
+              <w:rPr>
+                <w:rFonts w:ascii="Times New Roman" w:hAnsi="Times New Roman" w:cs="Times New Roman"/>
+                <w:sz w:val="17"/>
+                <w:szCs w:val="16"/>
+              </w:rPr>
+              <w:t>-</w:t>
+            </w:r>
+            <w:r>
+              <w:rPr>
+                <w:rFonts w:ascii="Times New Roman" w:hAnsi="Times New Roman" w:cs="Times New Roman"/>
+                <w:sz w:val="17"/>
+                <w:szCs w:val="16"/>
+              </w:rPr>
+              <w:t>00</w:t>
             </w:r>
           </w:p>
         </w:tc>
@@ -1201,6 +1568,8 @@
             <w:r>
               <w:rPr>
                 <w:rFonts w:ascii="Times New Roman" w:hAnsi="Times New Roman" w:cs="Times New Roman"/>
+                <w:b/>
+                <w:bCs/>
                 <w:sz w:val="17"/>
                 <w:szCs w:val="16"/>
               </w:rPr>
@@ -1227,6 +1596,8 @@
             <w:r>
               <w:rPr>
                 <w:rFonts w:ascii="Times New Roman" w:hAnsi="Times New Roman" w:cs="Times New Roman"/>
+                <w:b/>
+                <w:bCs/>
                 <w:sz w:val="17"/>
                 <w:szCs w:val="16"/>
               </w:rPr>
@@ -1235,6 +1606,8 @@
             <w:r>
               <w:rPr>
                 <w:rFonts w:ascii="Times New Roman" w:hAnsi="Times New Roman" w:cs="Times New Roman"/>
+                <w:b/>
+                <w:bCs/>
                 <w:sz w:val="17"/>
                 <w:szCs w:val="16"/>
               </w:rPr>
@@ -1261,6 +1634,8 @@
             <w:r>
               <w:rPr>
                 <w:rFonts w:ascii="Times New Roman" w:hAnsi="Times New Roman" w:cs="Times New Roman"/>
+                <w:b/>
+                <w:bCs/>
                 <w:sz w:val="17"/>
                 <w:szCs w:val="16"/>
               </w:rPr>
@@ -1287,6 +1662,8 @@
             <w:r>
               <w:rPr>
                 <w:rFonts w:ascii="Times New Roman" w:hAnsi="Times New Roman" w:cs="Times New Roman"/>
+                <w:b/>
+                <w:bCs/>
                 <w:sz w:val="17"/>
                 <w:szCs w:val="16"/>
               </w:rPr>
@@ -1318,7 +1695,15 @@
                 <w:sz w:val="17"/>
                 <w:szCs w:val="16"/>
               </w:rPr>
-              <w:t>F01.01.01</w:t>
+              <w:t>F01</w:t>
+            </w:r>
+            <w:r>
+              <w:rPr>
+                <w:rFonts w:ascii="Times New Roman" w:hAnsi="Times New Roman" w:cs="Times New Roman"/>
+                <w:sz w:val="17"/>
+                <w:szCs w:val="16"/>
+              </w:rPr>
+              <w:t>-01</w:t>
             </w:r>
           </w:p>
         </w:tc>
@@ -1357,25 +1742,25 @@
               <w:pStyle w:val="a3"/>
               <w:ind w:firstLineChars="0" w:firstLine="0"/>
               <w:rPr>
+                <w:rFonts w:ascii="Times New Roman" w:hAnsi="Times New Roman" w:cs="Times New Roman"/>
+                <w:sz w:val="17"/>
+                <w:szCs w:val="16"/>
+              </w:rPr>
+            </w:pPr>
+            <w:r>
+              <w:rPr>
+                <w:rFonts w:ascii="Times New Roman" w:hAnsi="Times New Roman" w:cs="Times New Roman"/>
+                <w:sz w:val="17"/>
+                <w:szCs w:val="16"/>
+              </w:rPr>
+              <w:t>对注册信息进行合法性校验</w:t>
+            </w:r>
+            <w:r>
+              <w:rPr>
                 <w:rFonts w:ascii="Times New Roman" w:hAnsi="Times New Roman" w:cs="Times New Roman" w:hint="eastAsia"/>
                 <w:sz w:val="17"/>
                 <w:szCs w:val="16"/>
               </w:rPr>
-            </w:pPr>
-            <w:r>
-              <w:rPr>
-                <w:rFonts w:ascii="Times New Roman" w:hAnsi="Times New Roman" w:cs="Times New Roman"/>
-                <w:sz w:val="17"/>
-                <w:szCs w:val="16"/>
-              </w:rPr>
-              <w:t>对注册信息进行合法性校验</w:t>
-            </w:r>
-            <w:r>
-              <w:rPr>
-                <w:rFonts w:ascii="Times New Roman" w:hAnsi="Times New Roman" w:cs="Times New Roman" w:hint="eastAsia"/>
-                <w:sz w:val="17"/>
-                <w:szCs w:val="16"/>
-              </w:rPr>
               <w:t>，给出注册成功与否的结果。如果注册不成功，提示具体错误。</w:t>
             </w:r>
           </w:p>
@@ -1408,7 +1793,7 @@
               <w:pStyle w:val="a3"/>
               <w:ind w:firstLineChars="0" w:firstLine="0"/>
               <w:rPr>
-                <w:rFonts w:ascii="Times New Roman" w:hAnsi="Times New Roman" w:cs="Times New Roman" w:hint="eastAsia"/>
+                <w:rFonts w:ascii="Times New Roman" w:hAnsi="Times New Roman" w:cs="Times New Roman"/>
                 <w:sz w:val="17"/>
                 <w:szCs w:val="16"/>
               </w:rPr>
@@ -1482,6 +1867,8 @@
             <w:r>
               <w:rPr>
                 <w:rFonts w:ascii="Times New Roman" w:hAnsi="Times New Roman" w:cs="Times New Roman"/>
+                <w:b/>
+                <w:bCs/>
                 <w:sz w:val="17"/>
                 <w:szCs w:val="16"/>
               </w:rPr>
@@ -1499,13 +1886,17 @@
               <w:ind w:firstLineChars="0" w:firstLine="0"/>
               <w:rPr>
                 <w:rFonts w:ascii="Times New Roman" w:hAnsi="Times New Roman" w:cs="Times New Roman"/>
-                <w:sz w:val="17"/>
-                <w:szCs w:val="16"/>
-              </w:rPr>
-            </w:pPr>
-            <w:r>
-              <w:rPr>
-                <w:rFonts w:ascii="Times New Roman" w:hAnsi="Times New Roman" w:cs="Times New Roman"/>
+                <w:b/>
+                <w:bCs/>
+                <w:sz w:val="17"/>
+                <w:szCs w:val="16"/>
+              </w:rPr>
+            </w:pPr>
+            <w:r>
+              <w:rPr>
+                <w:rFonts w:ascii="Times New Roman" w:hAnsi="Times New Roman" w:cs="Times New Roman"/>
+                <w:b/>
+                <w:bCs/>
                 <w:sz w:val="17"/>
                 <w:szCs w:val="16"/>
               </w:rPr>
@@ -1523,13 +1914,17 @@
               <w:ind w:firstLineChars="0" w:firstLine="0"/>
               <w:rPr>
                 <w:rFonts w:ascii="Times New Roman" w:hAnsi="Times New Roman" w:cs="Times New Roman"/>
-                <w:sz w:val="17"/>
-                <w:szCs w:val="16"/>
-              </w:rPr>
-            </w:pPr>
-            <w:r>
-              <w:rPr>
-                <w:rFonts w:ascii="Times New Roman" w:hAnsi="Times New Roman" w:cs="Times New Roman"/>
+                <w:b/>
+                <w:bCs/>
+                <w:sz w:val="17"/>
+                <w:szCs w:val="16"/>
+              </w:rPr>
+            </w:pPr>
+            <w:r>
+              <w:rPr>
+                <w:rFonts w:ascii="Times New Roman" w:hAnsi="Times New Roman" w:cs="Times New Roman"/>
+                <w:b/>
+                <w:bCs/>
                 <w:sz w:val="17"/>
                 <w:szCs w:val="16"/>
               </w:rPr>
@@ -1547,13 +1942,17 @@
               <w:ind w:firstLineChars="0" w:firstLine="0"/>
               <w:rPr>
                 <w:rFonts w:ascii="Times New Roman" w:hAnsi="Times New Roman" w:cs="Times New Roman"/>
-                <w:sz w:val="17"/>
-                <w:szCs w:val="16"/>
-              </w:rPr>
-            </w:pPr>
-            <w:r>
-              <w:rPr>
-                <w:rFonts w:ascii="Times New Roman" w:hAnsi="Times New Roman" w:cs="Times New Roman"/>
+                <w:b/>
+                <w:bCs/>
+                <w:sz w:val="17"/>
+                <w:szCs w:val="16"/>
+              </w:rPr>
+            </w:pPr>
+            <w:r>
+              <w:rPr>
+                <w:rFonts w:ascii="Times New Roman" w:hAnsi="Times New Roman" w:cs="Times New Roman"/>
+                <w:b/>
+                <w:bCs/>
                 <w:sz w:val="17"/>
                 <w:szCs w:val="16"/>
               </w:rPr>
@@ -1571,13 +1970,17 @@
               <w:ind w:firstLineChars="0" w:firstLine="0"/>
               <w:rPr>
                 <w:rFonts w:ascii="Times New Roman" w:hAnsi="Times New Roman" w:cs="Times New Roman"/>
-                <w:sz w:val="17"/>
-                <w:szCs w:val="16"/>
-              </w:rPr>
-            </w:pPr>
-            <w:r>
-              <w:rPr>
-                <w:rFonts w:ascii="Times New Roman" w:hAnsi="Times New Roman" w:cs="Times New Roman"/>
+                <w:b/>
+                <w:bCs/>
+                <w:sz w:val="17"/>
+                <w:szCs w:val="16"/>
+              </w:rPr>
+            </w:pPr>
+            <w:r>
+              <w:rPr>
+                <w:rFonts w:ascii="Times New Roman" w:hAnsi="Times New Roman" w:cs="Times New Roman"/>
+                <w:b/>
+                <w:bCs/>
                 <w:sz w:val="17"/>
                 <w:szCs w:val="16"/>
               </w:rPr>
@@ -1609,15 +2012,15 @@
                 <w:sz w:val="17"/>
                 <w:szCs w:val="16"/>
               </w:rPr>
-              <w:t>F01.01.0</w:t>
-            </w:r>
-            <w:r>
-              <w:rPr>
-                <w:rFonts w:ascii="Times New Roman" w:hAnsi="Times New Roman" w:cs="Times New Roman"/>
-                <w:sz w:val="17"/>
-                <w:szCs w:val="16"/>
-              </w:rPr>
-              <w:t>2</w:t>
+              <w:t>F0</w:t>
+            </w:r>
+            <w:r>
+              <w:rPr>
+                <w:rFonts w:ascii="Times New Roman" w:hAnsi="Times New Roman" w:cs="Times New Roman"/>
+                <w:sz w:val="17"/>
+                <w:szCs w:val="16"/>
+              </w:rPr>
+              <w:t>1-02</w:t>
             </w:r>
           </w:p>
         </w:tc>
@@ -1694,18 +2097,26 @@
               <w:pStyle w:val="a3"/>
               <w:ind w:firstLineChars="0" w:firstLine="0"/>
               <w:rPr>
+                <w:rFonts w:ascii="Times New Roman" w:hAnsi="Times New Roman" w:cs="Times New Roman"/>
+                <w:sz w:val="17"/>
+                <w:szCs w:val="16"/>
+              </w:rPr>
+            </w:pPr>
+            <w:r>
+              <w:rPr>
+                <w:rFonts w:ascii="Times New Roman" w:hAnsi="Times New Roman" w:cs="Times New Roman"/>
+                <w:sz w:val="17"/>
+                <w:szCs w:val="16"/>
+              </w:rPr>
+              <w:t>若用户名不符合规范，</w:t>
+            </w:r>
+            <w:r>
+              <w:rPr>
                 <w:rFonts w:ascii="Times New Roman" w:hAnsi="Times New Roman" w:cs="Times New Roman" w:hint="eastAsia"/>
                 <w:sz w:val="17"/>
                 <w:szCs w:val="16"/>
               </w:rPr>
-            </w:pPr>
-            <w:r>
-              <w:rPr>
-                <w:rFonts w:ascii="Times New Roman" w:hAnsi="Times New Roman" w:cs="Times New Roman"/>
-                <w:sz w:val="17"/>
-                <w:szCs w:val="16"/>
-              </w:rPr>
-              <w:t>若用户名不符合规范，</w:t>
+              <w:t>返回</w:t>
             </w:r>
             <w:r>
               <w:rPr>
@@ -1713,6 +2124,54 @@
                 <w:sz w:val="17"/>
                 <w:szCs w:val="16"/>
               </w:rPr>
+              <w:t>“</w:t>
+            </w:r>
+            <w:r>
+              <w:rPr>
+                <w:rFonts w:ascii="Times New Roman" w:hAnsi="Times New Roman" w:cs="Times New Roman"/>
+                <w:sz w:val="17"/>
+                <w:szCs w:val="16"/>
+              </w:rPr>
+              <w:t>用户名不符合规范</w:t>
+            </w:r>
+            <w:r>
+              <w:rPr>
+                <w:rFonts w:ascii="Times New Roman" w:hAnsi="Times New Roman" w:cs="Times New Roman" w:hint="eastAsia"/>
+                <w:sz w:val="17"/>
+                <w:szCs w:val="16"/>
+              </w:rPr>
+              <w:t>”</w:t>
+            </w:r>
+            <w:r>
+              <w:rPr>
+                <w:rFonts w:ascii="Times New Roman" w:hAnsi="Times New Roman" w:cs="Times New Roman" w:hint="eastAsia"/>
+                <w:sz w:val="17"/>
+                <w:szCs w:val="16"/>
+              </w:rPr>
+              <w:t>状态</w:t>
+            </w:r>
+            <w:r>
+              <w:rPr>
+                <w:rFonts w:ascii="Times New Roman" w:hAnsi="Times New Roman" w:cs="Times New Roman"/>
+                <w:sz w:val="17"/>
+                <w:szCs w:val="16"/>
+              </w:rPr>
+              <w:t>；</w:t>
+            </w:r>
+            <w:r>
+              <w:rPr>
+                <w:rFonts w:ascii="Times New Roman" w:hAnsi="Times New Roman" w:cs="Times New Roman"/>
+                <w:sz w:val="17"/>
+                <w:szCs w:val="16"/>
+              </w:rPr>
+              <w:t>若用户名重复，</w:t>
+            </w:r>
+            <w:r>
+              <w:rPr>
+                <w:rFonts w:ascii="Times New Roman" w:hAnsi="Times New Roman" w:cs="Times New Roman" w:hint="eastAsia"/>
+                <w:sz w:val="17"/>
+                <w:szCs w:val="16"/>
+              </w:rPr>
               <w:t>返回</w:t>
             </w:r>
             <w:r>
@@ -1729,7 +2188,7 @@
                 <w:sz w:val="17"/>
                 <w:szCs w:val="16"/>
               </w:rPr>
-              <w:t>用户名不符合规范</w:t>
+              <w:t>该用户名已存在</w:t>
             </w:r>
             <w:r>
               <w:rPr>
@@ -1747,62 +2206,6 @@
               </w:rPr>
               <w:t>状态</w:t>
             </w:r>
-            <w:r>
-              <w:rPr>
-                <w:rFonts w:ascii="Times New Roman" w:hAnsi="Times New Roman" w:cs="Times New Roman"/>
-                <w:sz w:val="17"/>
-                <w:szCs w:val="16"/>
-              </w:rPr>
-              <w:t>；</w:t>
-            </w:r>
-            <w:r>
-              <w:rPr>
-                <w:rFonts w:ascii="Times New Roman" w:hAnsi="Times New Roman" w:cs="Times New Roman"/>
-                <w:sz w:val="17"/>
-                <w:szCs w:val="16"/>
-              </w:rPr>
-              <w:t>若用户名重复，</w:t>
-            </w:r>
-            <w:r>
-              <w:rPr>
-                <w:rFonts w:ascii="Times New Roman" w:hAnsi="Times New Roman" w:cs="Times New Roman" w:hint="eastAsia"/>
-                <w:sz w:val="17"/>
-                <w:szCs w:val="16"/>
-              </w:rPr>
-              <w:t>返回</w:t>
-            </w:r>
-            <w:r>
-              <w:rPr>
-                <w:rFonts w:ascii="Times New Roman" w:hAnsi="Times New Roman" w:cs="Times New Roman" w:hint="eastAsia"/>
-                <w:sz w:val="17"/>
-                <w:szCs w:val="16"/>
-              </w:rPr>
-              <w:t>“</w:t>
-            </w:r>
-            <w:r>
-              <w:rPr>
-                <w:rFonts w:ascii="Times New Roman" w:hAnsi="Times New Roman" w:cs="Times New Roman"/>
-                <w:sz w:val="17"/>
-                <w:szCs w:val="16"/>
-              </w:rPr>
-              <w:t>该用户名已存在</w:t>
-            </w:r>
-            <w:r>
-              <w:rPr>
-                <w:rFonts w:ascii="Times New Roman" w:hAnsi="Times New Roman" w:cs="Times New Roman" w:hint="eastAsia"/>
-                <w:sz w:val="17"/>
-                <w:szCs w:val="16"/>
-              </w:rPr>
-              <w:t>”</w:t>
-            </w:r>
-            <w:r>
-              <w:rPr>
-                <w:rFonts w:ascii="Times New Roman" w:hAnsi="Times New Roman" w:cs="Times New Roman" w:hint="eastAsia"/>
-                <w:sz w:val="17"/>
-                <w:szCs w:val="16"/>
-              </w:rPr>
-              <w:t>状态</w:t>
-            </w:r>
           </w:p>
         </w:tc>
         <w:tc>
@@ -1825,7 +2228,23 @@
                 <w:sz w:val="17"/>
                 <w:szCs w:val="16"/>
               </w:rPr>
-              <w:t>F01.01.0</w:t>
+              <w:t>F01</w:t>
+            </w:r>
+            <w:r>
+              <w:rPr>
+                <w:rFonts w:ascii="Times New Roman" w:hAnsi="Times New Roman" w:cs="Times New Roman"/>
+                <w:sz w:val="17"/>
+                <w:szCs w:val="16"/>
+              </w:rPr>
+              <w:t>-</w:t>
+            </w:r>
+            <w:r>
+              <w:rPr>
+                <w:rFonts w:ascii="Times New Roman" w:hAnsi="Times New Roman" w:cs="Times New Roman"/>
+                <w:sz w:val="17"/>
+                <w:szCs w:val="16"/>
+              </w:rPr>
+              <w:t>0</w:t>
             </w:r>
             <w:r>
               <w:rPr>
@@ -1861,7 +2280,23 @@
                 <w:sz w:val="17"/>
                 <w:szCs w:val="16"/>
               </w:rPr>
-              <w:t>F01.01.0</w:t>
+              <w:t>F01</w:t>
+            </w:r>
+            <w:r>
+              <w:rPr>
+                <w:rFonts w:ascii="Times New Roman" w:hAnsi="Times New Roman" w:cs="Times New Roman"/>
+                <w:sz w:val="17"/>
+                <w:szCs w:val="16"/>
+              </w:rPr>
+              <w:t>-</w:t>
+            </w:r>
+            <w:r>
+              <w:rPr>
+                <w:rFonts w:ascii="Times New Roman" w:hAnsi="Times New Roman" w:cs="Times New Roman"/>
+                <w:sz w:val="17"/>
+                <w:szCs w:val="16"/>
+              </w:rPr>
+              <w:t>0</w:t>
             </w:r>
             <w:r>
               <w:rPr>
@@ -2037,7 +2472,23 @@
                 <w:sz w:val="17"/>
                 <w:szCs w:val="16"/>
               </w:rPr>
-              <w:t>F01.01.0</w:t>
+              <w:t>F01</w:t>
+            </w:r>
+            <w:r>
+              <w:rPr>
+                <w:rFonts w:ascii="Times New Roman" w:hAnsi="Times New Roman" w:cs="Times New Roman"/>
+                <w:sz w:val="17"/>
+                <w:szCs w:val="16"/>
+              </w:rPr>
+              <w:t>-</w:t>
+            </w:r>
+            <w:r>
+              <w:rPr>
+                <w:rFonts w:ascii="Times New Roman" w:hAnsi="Times New Roman" w:cs="Times New Roman"/>
+                <w:sz w:val="17"/>
+                <w:szCs w:val="16"/>
+              </w:rPr>
+              <w:t>0</w:t>
             </w:r>
             <w:r>
               <w:rPr>
@@ -2071,7 +2522,23 @@
                 <w:sz w:val="17"/>
                 <w:szCs w:val="16"/>
               </w:rPr>
-              <w:t>F01.01.0</w:t>
+              <w:t>F01</w:t>
+            </w:r>
+            <w:r>
+              <w:rPr>
+                <w:rFonts w:ascii="Times New Roman" w:hAnsi="Times New Roman" w:cs="Times New Roman"/>
+                <w:sz w:val="17"/>
+                <w:szCs w:val="16"/>
+              </w:rPr>
+              <w:t>-</w:t>
+            </w:r>
+            <w:r>
+              <w:rPr>
+                <w:rFonts w:ascii="Times New Roman" w:hAnsi="Times New Roman" w:cs="Times New Roman"/>
+                <w:sz w:val="17"/>
+                <w:szCs w:val="16"/>
+              </w:rPr>
+              <w:t>0</w:t>
             </w:r>
             <w:r>
               <w:rPr>
@@ -2223,7 +2690,23 @@
                 <w:sz w:val="17"/>
                 <w:szCs w:val="16"/>
               </w:rPr>
-              <w:t>F01.01.0</w:t>
+              <w:t>F01</w:t>
+            </w:r>
+            <w:r>
+              <w:rPr>
+                <w:rFonts w:ascii="Times New Roman" w:hAnsi="Times New Roman" w:cs="Times New Roman"/>
+                <w:sz w:val="17"/>
+                <w:szCs w:val="16"/>
+              </w:rPr>
+              <w:t>-</w:t>
+            </w:r>
+            <w:r>
+              <w:rPr>
+                <w:rFonts w:ascii="Times New Roman" w:hAnsi="Times New Roman" w:cs="Times New Roman"/>
+                <w:sz w:val="17"/>
+                <w:szCs w:val="16"/>
+              </w:rPr>
+              <w:t>0</w:t>
             </w:r>
             <w:r>
               <w:rPr>
@@ -2257,7 +2740,23 @@
                 <w:sz w:val="17"/>
                 <w:szCs w:val="16"/>
               </w:rPr>
-              <w:t>F01.01.0</w:t>
+              <w:t>F01</w:t>
+            </w:r>
+            <w:r>
+              <w:rPr>
+                <w:rFonts w:ascii="Times New Roman" w:hAnsi="Times New Roman" w:cs="Times New Roman"/>
+                <w:sz w:val="17"/>
+                <w:szCs w:val="16"/>
+              </w:rPr>
+              <w:t>-</w:t>
+            </w:r>
+            <w:r>
+              <w:rPr>
+                <w:rFonts w:ascii="Times New Roman" w:hAnsi="Times New Roman" w:cs="Times New Roman"/>
+                <w:sz w:val="17"/>
+                <w:szCs w:val="16"/>
+              </w:rPr>
+              <w:t>0</w:t>
             </w:r>
             <w:r>
               <w:rPr>
@@ -2417,7 +2916,15 @@
                 <w:sz w:val="17"/>
                 <w:szCs w:val="16"/>
               </w:rPr>
-              <w:t>F01.01.</w:t>
+              <w:t>F01</w:t>
+            </w:r>
+            <w:r>
+              <w:rPr>
+                <w:rFonts w:ascii="Times New Roman" w:hAnsi="Times New Roman" w:cs="Times New Roman"/>
+                <w:sz w:val="17"/>
+                <w:szCs w:val="16"/>
+              </w:rPr>
+              <w:t>-</w:t>
             </w:r>
             <w:r>
               <w:rPr>
@@ -2451,7 +2958,15 @@
                 <w:sz w:val="17"/>
                 <w:szCs w:val="16"/>
               </w:rPr>
-              <w:t>F01.01.</w:t>
+              <w:t>F01</w:t>
+            </w:r>
+            <w:r>
+              <w:rPr>
+                <w:rFonts w:ascii="Times New Roman" w:hAnsi="Times New Roman" w:cs="Times New Roman"/>
+                <w:sz w:val="17"/>
+                <w:szCs w:val="16"/>
+              </w:rPr>
+              <w:t>-</w:t>
             </w:r>
             <w:r>
               <w:rPr>
@@ -2496,50 +3011,58 @@
               <w:pStyle w:val="a3"/>
               <w:ind w:firstLineChars="0" w:firstLine="0"/>
               <w:rPr>
+                <w:rFonts w:ascii="Times New Roman" w:hAnsi="Times New Roman" w:cs="Times New Roman"/>
+                <w:sz w:val="17"/>
+                <w:szCs w:val="16"/>
+              </w:rPr>
+            </w:pPr>
+            <w:r>
+              <w:rPr>
+                <w:rFonts w:ascii="Times New Roman" w:hAnsi="Times New Roman" w:cs="Times New Roman"/>
+                <w:sz w:val="17"/>
+                <w:szCs w:val="16"/>
+              </w:rPr>
+              <w:t>录入</w:t>
+            </w:r>
+            <w:r>
+              <w:rPr>
+                <w:rFonts w:ascii="Times New Roman" w:hAnsi="Times New Roman" w:cs="Times New Roman"/>
+                <w:sz w:val="17"/>
+                <w:szCs w:val="16"/>
+              </w:rPr>
+              <w:t>。纯数字</w:t>
+            </w:r>
+          </w:p>
+        </w:tc>
+        <w:tc>
+          <w:tcPr>
+            <w:tcW w:w="2268" w:type="dxa"/>
+          </w:tcPr>
+          <w:p>
+            <w:pPr>
+              <w:pStyle w:val="a3"/>
+              <w:ind w:firstLineChars="0" w:firstLine="0"/>
+              <w:rPr>
+                <w:rFonts w:ascii="Times New Roman" w:hAnsi="Times New Roman" w:cs="Times New Roman"/>
+                <w:sz w:val="17"/>
+                <w:szCs w:val="16"/>
+              </w:rPr>
+            </w:pPr>
+            <w:r>
+              <w:rPr>
+                <w:rFonts w:ascii="Times New Roman" w:hAnsi="Times New Roman" w:cs="Times New Roman"/>
+                <w:sz w:val="17"/>
+                <w:szCs w:val="16"/>
+              </w:rPr>
+              <w:t>若年龄不合规，</w:t>
+            </w:r>
+            <w:r>
+              <w:rPr>
                 <w:rFonts w:ascii="Times New Roman" w:hAnsi="Times New Roman" w:cs="Times New Roman" w:hint="eastAsia"/>
                 <w:sz w:val="17"/>
                 <w:szCs w:val="16"/>
               </w:rPr>
-            </w:pPr>
-            <w:r>
-              <w:rPr>
-                <w:rFonts w:ascii="Times New Roman" w:hAnsi="Times New Roman" w:cs="Times New Roman"/>
-                <w:sz w:val="17"/>
-                <w:szCs w:val="16"/>
-              </w:rPr>
-              <w:t>录入</w:t>
-            </w:r>
-            <w:r>
-              <w:rPr>
-                <w:rFonts w:ascii="Times New Roman" w:hAnsi="Times New Roman" w:cs="Times New Roman"/>
-                <w:sz w:val="17"/>
-                <w:szCs w:val="16"/>
-              </w:rPr>
-              <w:t>。纯数字</w:t>
-            </w:r>
-          </w:p>
-        </w:tc>
-        <w:tc>
-          <w:tcPr>
-            <w:tcW w:w="2268" w:type="dxa"/>
-          </w:tcPr>
-          <w:p>
-            <w:pPr>
-              <w:pStyle w:val="a3"/>
-              <w:ind w:firstLineChars="0" w:firstLine="0"/>
-              <w:rPr>
-                <w:rFonts w:ascii="Times New Roman" w:hAnsi="Times New Roman" w:cs="Times New Roman"/>
-                <w:sz w:val="17"/>
-                <w:szCs w:val="16"/>
-              </w:rPr>
-            </w:pPr>
-            <w:r>
-              <w:rPr>
-                <w:rFonts w:ascii="Times New Roman" w:hAnsi="Times New Roman" w:cs="Times New Roman"/>
-                <w:sz w:val="17"/>
-                <w:szCs w:val="16"/>
-              </w:rPr>
-              <w:t>若年龄不合规，</w:t>
+              <w:t>返回</w:t>
             </w:r>
             <w:r>
               <w:rPr>
@@ -2547,7 +3070,15 @@
                 <w:sz w:val="17"/>
                 <w:szCs w:val="16"/>
               </w:rPr>
-              <w:t>返回</w:t>
+              <w:t>“</w:t>
+            </w:r>
+            <w:r>
+              <w:rPr>
+                <w:rFonts w:ascii="Times New Roman" w:hAnsi="Times New Roman" w:cs="Times New Roman"/>
+                <w:sz w:val="17"/>
+                <w:szCs w:val="16"/>
+              </w:rPr>
+              <w:t>该年龄不符合注册要求</w:t>
             </w:r>
             <w:r>
               <w:rPr>
@@ -2555,15 +3086,7 @@
                 <w:sz w:val="17"/>
                 <w:szCs w:val="16"/>
               </w:rPr>
-              <w:t>“</w:t>
-            </w:r>
-            <w:r>
-              <w:rPr>
-                <w:rFonts w:ascii="Times New Roman" w:hAnsi="Times New Roman" w:cs="Times New Roman"/>
-                <w:sz w:val="17"/>
-                <w:szCs w:val="16"/>
-              </w:rPr>
-              <w:t>该年龄不符合注册要求</w:t>
+              <w:t>”</w:t>
             </w:r>
             <w:r>
               <w:rPr>
@@ -2571,14 +3094,6 @@
                 <w:sz w:val="17"/>
                 <w:szCs w:val="16"/>
               </w:rPr>
-              <w:t>”</w:t>
-            </w:r>
-            <w:r>
-              <w:rPr>
-                <w:rFonts w:ascii="Times New Roman" w:hAnsi="Times New Roman" w:cs="Times New Roman" w:hint="eastAsia"/>
-                <w:sz w:val="17"/>
-                <w:szCs w:val="16"/>
-              </w:rPr>
               <w:t>状态</w:t>
             </w:r>
           </w:p>
@@ -2603,7 +3118,23 @@
                 <w:sz w:val="17"/>
                 <w:szCs w:val="16"/>
               </w:rPr>
-              <w:t>F01.01.0</w:t>
+              <w:t>F01</w:t>
+            </w:r>
+            <w:r>
+              <w:rPr>
+                <w:rFonts w:ascii="Times New Roman" w:hAnsi="Times New Roman" w:cs="Times New Roman"/>
+                <w:sz w:val="17"/>
+                <w:szCs w:val="16"/>
+              </w:rPr>
+              <w:t>-</w:t>
+            </w:r>
+            <w:r>
+              <w:rPr>
+                <w:rFonts w:ascii="Times New Roman" w:hAnsi="Times New Roman" w:cs="Times New Roman"/>
+                <w:sz w:val="17"/>
+                <w:szCs w:val="16"/>
+              </w:rPr>
+              <w:t>0</w:t>
             </w:r>
             <w:r>
               <w:rPr>
@@ -2620,40 +3151,50 @@
     <w:p>
       <w:pPr>
         <w:rPr>
+          <w:rFonts w:ascii="Times New Roman" w:hAnsi="Times New Roman" w:cs="Times New Roman"/>
+          <w:b/>
+          <w:bCs/>
+          <w:sz w:val="22"/>
+          <w:szCs w:val="21"/>
+        </w:rPr>
+      </w:pPr>
+      <w:r>
+        <w:rPr>
+          <w:rFonts w:ascii="Times New Roman" w:hAnsi="Times New Roman" w:cs="Times New Roman"/>
+          <w:b/>
+          <w:bCs/>
+          <w:sz w:val="22"/>
+          <w:szCs w:val="21"/>
+        </w:rPr>
+        <w:t>3.1.</w:t>
+      </w:r>
+      <w:r>
+        <w:rPr>
+          <w:rFonts w:ascii="Times New Roman" w:hAnsi="Times New Roman" w:cs="Times New Roman"/>
+          <w:b/>
+          <w:bCs/>
+          <w:sz w:val="22"/>
+          <w:szCs w:val="21"/>
+        </w:rPr>
+        <w:t>2</w:t>
+      </w:r>
+      <w:r>
+        <w:rPr>
           <w:rFonts w:ascii="Times New Roman" w:hAnsi="Times New Roman" w:cs="Times New Roman" w:hint="eastAsia"/>
           <w:b/>
           <w:bCs/>
-          <w:sz w:val="23"/>
-          <w:szCs w:val="22"/>
-        </w:rPr>
-      </w:pPr>
+          <w:sz w:val="22"/>
+          <w:szCs w:val="21"/>
+        </w:rPr>
+        <w:t>、发送新微博</w:t>
+      </w:r>
       <w:r>
         <w:rPr>
           <w:rFonts w:ascii="Times New Roman" w:hAnsi="Times New Roman" w:cs="Times New Roman"/>
           <w:b/>
           <w:bCs/>
-          <w:sz w:val="23"/>
-          <w:szCs w:val="22"/>
-        </w:rPr>
-        <w:t>2</w:t>
-      </w:r>
-      <w:r>
-        <w:rPr>
-          <w:rFonts w:ascii="Times New Roman" w:hAnsi="Times New Roman" w:cs="Times New Roman" w:hint="eastAsia"/>
-          <w:b/>
-          <w:bCs/>
-          <w:sz w:val="23"/>
-          <w:szCs w:val="22"/>
-        </w:rPr>
-        <w:t>、发送新微博</w:t>
-      </w:r>
-      <w:r>
-        <w:rPr>
-          <w:rFonts w:ascii="Times New Roman" w:hAnsi="Times New Roman" w:cs="Times New Roman"/>
-          <w:b/>
-          <w:bCs/>
-          <w:sz w:val="23"/>
-          <w:szCs w:val="22"/>
+          <w:sz w:val="22"/>
+          <w:szCs w:val="21"/>
         </w:rPr>
         <w:t>功能的需求分析</w:t>
       </w:r>
@@ -2728,7 +3269,23 @@
                 <w:sz w:val="17"/>
                 <w:szCs w:val="16"/>
               </w:rPr>
-              <w:t>F01.02.00</w:t>
+              <w:t>F02</w:t>
+            </w:r>
+            <w:r>
+              <w:rPr>
+                <w:rFonts w:ascii="Times New Roman" w:hAnsi="Times New Roman" w:cs="Times New Roman"/>
+                <w:sz w:val="17"/>
+                <w:szCs w:val="16"/>
+              </w:rPr>
+              <w:t>-</w:t>
+            </w:r>
+            <w:r>
+              <w:rPr>
+                <w:rFonts w:ascii="Times New Roman" w:hAnsi="Times New Roman" w:cs="Times New Roman"/>
+                <w:sz w:val="17"/>
+                <w:szCs w:val="16"/>
+              </w:rPr>
+              <w:t>00</w:t>
             </w:r>
           </w:p>
         </w:tc>
@@ -2877,6 +3434,8 @@
             <w:r>
               <w:rPr>
                 <w:rFonts w:ascii="Times New Roman" w:hAnsi="Times New Roman" w:cs="Times New Roman"/>
+                <w:b/>
+                <w:bCs/>
                 <w:sz w:val="17"/>
                 <w:szCs w:val="16"/>
               </w:rPr>
@@ -2903,6 +3462,8 @@
             <w:r>
               <w:rPr>
                 <w:rFonts w:ascii="Times New Roman" w:hAnsi="Times New Roman" w:cs="Times New Roman"/>
+                <w:b/>
+                <w:bCs/>
                 <w:sz w:val="17"/>
                 <w:szCs w:val="16"/>
               </w:rPr>
@@ -2929,6 +3490,8 @@
             <w:r>
               <w:rPr>
                 <w:rFonts w:ascii="Times New Roman" w:hAnsi="Times New Roman" w:cs="Times New Roman"/>
+                <w:b/>
+                <w:bCs/>
                 <w:sz w:val="17"/>
                 <w:szCs w:val="16"/>
               </w:rPr>
@@ -2955,6 +3518,8 @@
             <w:r>
               <w:rPr>
                 <w:rFonts w:ascii="Times New Roman" w:hAnsi="Times New Roman" w:cs="Times New Roman"/>
+                <w:b/>
+                <w:bCs/>
                 <w:sz w:val="17"/>
                 <w:szCs w:val="16"/>
               </w:rPr>
@@ -2986,7 +3551,7 @@
                 <w:sz w:val="17"/>
                 <w:szCs w:val="16"/>
               </w:rPr>
-              <w:t>F01.0</w:t>
+              <w:t>F0</w:t>
             </w:r>
             <w:r>
               <w:rPr>
@@ -3002,7 +3567,7 @@
                 <w:sz w:val="17"/>
                 <w:szCs w:val="16"/>
               </w:rPr>
-              <w:t>.01</w:t>
+              <w:t>-01</w:t>
             </w:r>
           </w:p>
         </w:tc>
@@ -3049,34 +3614,42 @@
               <w:pStyle w:val="a3"/>
               <w:ind w:firstLineChars="0" w:firstLine="0"/>
               <w:rPr>
+                <w:rFonts w:ascii="Times New Roman" w:hAnsi="Times New Roman" w:cs="Times New Roman"/>
+                <w:sz w:val="17"/>
+                <w:szCs w:val="16"/>
+              </w:rPr>
+            </w:pPr>
+            <w:r>
+              <w:rPr>
+                <w:rFonts w:ascii="Times New Roman" w:hAnsi="Times New Roman" w:cs="Times New Roman"/>
+                <w:sz w:val="17"/>
+                <w:szCs w:val="16"/>
+              </w:rPr>
+              <w:t>对</w:t>
+            </w:r>
+            <w:r>
+              <w:rPr>
+                <w:rFonts w:ascii="Times New Roman" w:hAnsi="Times New Roman" w:cs="Times New Roman"/>
+                <w:sz w:val="17"/>
+                <w:szCs w:val="16"/>
+              </w:rPr>
+              <w:t>用户发送的微博内容</w:t>
+            </w:r>
+            <w:r>
+              <w:rPr>
+                <w:rFonts w:ascii="Times New Roman" w:hAnsi="Times New Roman" w:cs="Times New Roman"/>
+                <w:sz w:val="17"/>
+                <w:szCs w:val="16"/>
+              </w:rPr>
+              <w:t>进行合法性校验。</w:t>
+            </w:r>
+            <w:r>
+              <w:rPr>
                 <w:rFonts w:ascii="Times New Roman" w:hAnsi="Times New Roman" w:cs="Times New Roman" w:hint="eastAsia"/>
                 <w:sz w:val="17"/>
                 <w:szCs w:val="16"/>
               </w:rPr>
-            </w:pPr>
-            <w:r>
-              <w:rPr>
-                <w:rFonts w:ascii="Times New Roman" w:hAnsi="Times New Roman" w:cs="Times New Roman"/>
-                <w:sz w:val="17"/>
-                <w:szCs w:val="16"/>
-              </w:rPr>
-              <w:t>对</w:t>
-            </w:r>
-            <w:r>
-              <w:rPr>
-                <w:rFonts w:ascii="Times New Roman" w:hAnsi="Times New Roman" w:cs="Times New Roman"/>
-                <w:sz w:val="17"/>
-                <w:szCs w:val="16"/>
-              </w:rPr>
-              <w:t>用户发送的微博内容</w:t>
-            </w:r>
-            <w:r>
-              <w:rPr>
-                <w:rFonts w:ascii="Times New Roman" w:hAnsi="Times New Roman" w:cs="Times New Roman"/>
-                <w:sz w:val="17"/>
-                <w:szCs w:val="16"/>
-              </w:rPr>
-              <w:t>进行合法性校验。</w:t>
+              <w:t>返回</w:t>
             </w:r>
             <w:r>
               <w:rPr>
@@ -3084,7 +3657,23 @@
                 <w:sz w:val="17"/>
                 <w:szCs w:val="16"/>
               </w:rPr>
-              <w:t>返回</w:t>
+              <w:t>“</w:t>
+            </w:r>
+            <w:r>
+              <w:rPr>
+                <w:rFonts w:ascii="Times New Roman" w:hAnsi="Times New Roman" w:cs="Times New Roman"/>
+                <w:sz w:val="17"/>
+                <w:szCs w:val="16"/>
+              </w:rPr>
+              <w:t>发送</w:t>
+            </w:r>
+            <w:r>
+              <w:rPr>
+                <w:rFonts w:ascii="Times New Roman" w:hAnsi="Times New Roman" w:cs="Times New Roman"/>
+                <w:sz w:val="17"/>
+                <w:szCs w:val="16"/>
+              </w:rPr>
+              <w:t>成功</w:t>
             </w:r>
             <w:r>
               <w:rPr>
@@ -3092,7 +3681,7 @@
                 <w:sz w:val="17"/>
                 <w:szCs w:val="16"/>
               </w:rPr>
-              <w:t>“</w:t>
+              <w:t>”或“</w:t>
             </w:r>
             <w:r>
               <w:rPr>
@@ -3108,7 +3697,7 @@
                 <w:sz w:val="17"/>
                 <w:szCs w:val="16"/>
               </w:rPr>
-              <w:t>成功</w:t>
+              <w:t>失败</w:t>
             </w:r>
             <w:r>
               <w:rPr>
@@ -3116,23 +3705,7 @@
                 <w:sz w:val="17"/>
                 <w:szCs w:val="16"/>
               </w:rPr>
-              <w:t>”或“</w:t>
-            </w:r>
-            <w:r>
-              <w:rPr>
-                <w:rFonts w:ascii="Times New Roman" w:hAnsi="Times New Roman" w:cs="Times New Roman"/>
-                <w:sz w:val="17"/>
-                <w:szCs w:val="16"/>
-              </w:rPr>
-              <w:t>发送</w:t>
-            </w:r>
-            <w:r>
-              <w:rPr>
-                <w:rFonts w:ascii="Times New Roman" w:hAnsi="Times New Roman" w:cs="Times New Roman"/>
-                <w:sz w:val="17"/>
-                <w:szCs w:val="16"/>
-              </w:rPr>
-              <w:t>失败</w:t>
+              <w:t>”</w:t>
             </w:r>
             <w:r>
               <w:rPr>
@@ -3140,14 +3713,6 @@
                 <w:sz w:val="17"/>
                 <w:szCs w:val="16"/>
               </w:rPr>
-              <w:t>”</w:t>
-            </w:r>
-            <w:r>
-              <w:rPr>
-                <w:rFonts w:ascii="Times New Roman" w:hAnsi="Times New Roman" w:cs="Times New Roman" w:hint="eastAsia"/>
-                <w:sz w:val="17"/>
-                <w:szCs w:val="16"/>
-              </w:rPr>
               <w:t>状态</w:t>
             </w:r>
           </w:p>
@@ -3161,7 +3726,7 @@
               <w:pStyle w:val="a3"/>
               <w:ind w:firstLineChars="0" w:firstLine="0"/>
               <w:rPr>
-                <w:rFonts w:ascii="Times New Roman" w:hAnsi="Times New Roman" w:cs="Times New Roman" w:hint="eastAsia"/>
+                <w:rFonts w:ascii="Times New Roman" w:hAnsi="Times New Roman" w:cs="Times New Roman"/>
                 <w:sz w:val="17"/>
                 <w:szCs w:val="16"/>
               </w:rPr>
@@ -3197,7 +3762,7 @@
     <w:p>
       <w:pPr>
         <w:rPr>
-          <w:rFonts w:ascii="Times New Roman" w:hAnsi="Times New Roman" w:cs="Times New Roman" w:hint="eastAsia"/>
+          <w:rFonts w:ascii="Times New Roman" w:hAnsi="Times New Roman" w:cs="Times New Roman"/>
           <w:b/>
           <w:bCs/>
           <w:sz w:val="23"/>
@@ -3243,6 +3808,8 @@
             <w:r>
               <w:rPr>
                 <w:rFonts w:ascii="Times New Roman" w:hAnsi="Times New Roman" w:cs="Times New Roman"/>
+                <w:b/>
+                <w:bCs/>
                 <w:sz w:val="17"/>
                 <w:szCs w:val="16"/>
               </w:rPr>
@@ -3260,13 +3827,17 @@
               <w:ind w:firstLineChars="0" w:firstLine="0"/>
               <w:rPr>
                 <w:rFonts w:ascii="Times New Roman" w:hAnsi="Times New Roman" w:cs="Times New Roman"/>
-                <w:sz w:val="17"/>
-                <w:szCs w:val="16"/>
-              </w:rPr>
-            </w:pPr>
-            <w:r>
-              <w:rPr>
-                <w:rFonts w:ascii="Times New Roman" w:hAnsi="Times New Roman" w:cs="Times New Roman"/>
+                <w:b/>
+                <w:bCs/>
+                <w:sz w:val="17"/>
+                <w:szCs w:val="16"/>
+              </w:rPr>
+            </w:pPr>
+            <w:r>
+              <w:rPr>
+                <w:rFonts w:ascii="Times New Roman" w:hAnsi="Times New Roman" w:cs="Times New Roman"/>
+                <w:b/>
+                <w:bCs/>
                 <w:sz w:val="17"/>
                 <w:szCs w:val="16"/>
               </w:rPr>
@@ -3284,13 +3855,17 @@
               <w:ind w:firstLineChars="0" w:firstLine="0"/>
               <w:rPr>
                 <w:rFonts w:ascii="Times New Roman" w:hAnsi="Times New Roman" w:cs="Times New Roman"/>
-                <w:sz w:val="17"/>
-                <w:szCs w:val="16"/>
-              </w:rPr>
-            </w:pPr>
-            <w:r>
-              <w:rPr>
-                <w:rFonts w:ascii="Times New Roman" w:hAnsi="Times New Roman" w:cs="Times New Roman"/>
+                <w:b/>
+                <w:bCs/>
+                <w:sz w:val="17"/>
+                <w:szCs w:val="16"/>
+              </w:rPr>
+            </w:pPr>
+            <w:r>
+              <w:rPr>
+                <w:rFonts w:ascii="Times New Roman" w:hAnsi="Times New Roman" w:cs="Times New Roman"/>
+                <w:b/>
+                <w:bCs/>
                 <w:sz w:val="17"/>
                 <w:szCs w:val="16"/>
               </w:rPr>
@@ -3308,13 +3883,17 @@
               <w:ind w:firstLineChars="0" w:firstLine="0"/>
               <w:rPr>
                 <w:rFonts w:ascii="Times New Roman" w:hAnsi="Times New Roman" w:cs="Times New Roman"/>
-                <w:sz w:val="17"/>
-                <w:szCs w:val="16"/>
-              </w:rPr>
-            </w:pPr>
-            <w:r>
-              <w:rPr>
-                <w:rFonts w:ascii="Times New Roman" w:hAnsi="Times New Roman" w:cs="Times New Roman"/>
+                <w:b/>
+                <w:bCs/>
+                <w:sz w:val="17"/>
+                <w:szCs w:val="16"/>
+              </w:rPr>
+            </w:pPr>
+            <w:r>
+              <w:rPr>
+                <w:rFonts w:ascii="Times New Roman" w:hAnsi="Times New Roman" w:cs="Times New Roman"/>
+                <w:b/>
+                <w:bCs/>
                 <w:sz w:val="17"/>
                 <w:szCs w:val="16"/>
               </w:rPr>
@@ -3332,13 +3911,17 @@
               <w:ind w:firstLineChars="0" w:firstLine="0"/>
               <w:rPr>
                 <w:rFonts w:ascii="Times New Roman" w:hAnsi="Times New Roman" w:cs="Times New Roman"/>
-                <w:sz w:val="17"/>
-                <w:szCs w:val="16"/>
-              </w:rPr>
-            </w:pPr>
-            <w:r>
-              <w:rPr>
-                <w:rFonts w:ascii="Times New Roman" w:hAnsi="Times New Roman" w:cs="Times New Roman"/>
+                <w:b/>
+                <w:bCs/>
+                <w:sz w:val="17"/>
+                <w:szCs w:val="16"/>
+              </w:rPr>
+            </w:pPr>
+            <w:r>
+              <w:rPr>
+                <w:rFonts w:ascii="Times New Roman" w:hAnsi="Times New Roman" w:cs="Times New Roman"/>
+                <w:b/>
+                <w:bCs/>
                 <w:sz w:val="17"/>
                 <w:szCs w:val="16"/>
               </w:rPr>
@@ -3370,7 +3953,23 @@
                 <w:sz w:val="17"/>
                 <w:szCs w:val="16"/>
               </w:rPr>
-              <w:t>F01.02.0</w:t>
+              <w:t>F02</w:t>
+            </w:r>
+            <w:r>
+              <w:rPr>
+                <w:rFonts w:ascii="Times New Roman" w:hAnsi="Times New Roman" w:cs="Times New Roman"/>
+                <w:sz w:val="17"/>
+                <w:szCs w:val="16"/>
+              </w:rPr>
+              <w:t>-</w:t>
+            </w:r>
+            <w:r>
+              <w:rPr>
+                <w:rFonts w:ascii="Times New Roman" w:hAnsi="Times New Roman" w:cs="Times New Roman"/>
+                <w:sz w:val="17"/>
+                <w:szCs w:val="16"/>
+              </w:rPr>
+              <w:t>0</w:t>
             </w:r>
             <w:r>
               <w:rPr>
@@ -3415,42 +4014,82 @@
               <w:pStyle w:val="a3"/>
               <w:ind w:firstLineChars="0" w:firstLine="0"/>
               <w:rPr>
+                <w:rFonts w:ascii="Times New Roman" w:hAnsi="Times New Roman" w:cs="Times New Roman"/>
+                <w:sz w:val="17"/>
+                <w:szCs w:val="16"/>
+              </w:rPr>
+            </w:pPr>
+            <w:r>
+              <w:rPr>
                 <w:rFonts w:ascii="Times New Roman" w:hAnsi="Times New Roman" w:cs="Times New Roman" w:hint="eastAsia"/>
                 <w:sz w:val="17"/>
                 <w:szCs w:val="16"/>
               </w:rPr>
-            </w:pPr>
+              <w:t>登陆后前端自动填写</w:t>
+            </w:r>
+          </w:p>
+        </w:tc>
+        <w:tc>
+          <w:tcPr>
+            <w:tcW w:w="2268" w:type="dxa"/>
+          </w:tcPr>
+          <w:p>
+            <w:pPr>
+              <w:pStyle w:val="a3"/>
+              <w:ind w:firstLineChars="0" w:firstLine="0"/>
+              <w:rPr>
+                <w:rFonts w:ascii="Times New Roman" w:hAnsi="Times New Roman" w:cs="Times New Roman"/>
+                <w:sz w:val="17"/>
+                <w:szCs w:val="16"/>
+              </w:rPr>
+            </w:pPr>
+            <w:r>
+              <w:rPr>
+                <w:rFonts w:ascii="Times New Roman" w:hAnsi="Times New Roman" w:cs="Times New Roman"/>
+                <w:sz w:val="17"/>
+                <w:szCs w:val="16"/>
+              </w:rPr>
+              <w:t>若用户名</w:t>
+            </w:r>
+            <w:r>
+              <w:rPr>
+                <w:rFonts w:ascii="Times New Roman" w:hAnsi="Times New Roman" w:cs="Times New Roman"/>
+                <w:sz w:val="17"/>
+                <w:szCs w:val="16"/>
+              </w:rPr>
+              <w:t>不存在</w:t>
+            </w:r>
+            <w:r>
+              <w:rPr>
+                <w:rFonts w:ascii="Times New Roman" w:hAnsi="Times New Roman" w:cs="Times New Roman"/>
+                <w:sz w:val="17"/>
+                <w:szCs w:val="16"/>
+              </w:rPr>
+              <w:t>，</w:t>
+            </w:r>
             <w:r>
               <w:rPr>
                 <w:rFonts w:ascii="Times New Roman" w:hAnsi="Times New Roman" w:cs="Times New Roman" w:hint="eastAsia"/>
                 <w:sz w:val="17"/>
                 <w:szCs w:val="16"/>
               </w:rPr>
-              <w:t>登陆后前端自动填写</w:t>
-            </w:r>
-          </w:p>
-        </w:tc>
-        <w:tc>
-          <w:tcPr>
-            <w:tcW w:w="2268" w:type="dxa"/>
-          </w:tcPr>
-          <w:p>
-            <w:pPr>
-              <w:pStyle w:val="a3"/>
-              <w:ind w:firstLineChars="0" w:firstLine="0"/>
-              <w:rPr>
-                <w:rFonts w:ascii="Times New Roman" w:hAnsi="Times New Roman" w:cs="Times New Roman"/>
-                <w:sz w:val="17"/>
-                <w:szCs w:val="16"/>
-              </w:rPr>
-            </w:pPr>
-            <w:r>
-              <w:rPr>
-                <w:rFonts w:ascii="Times New Roman" w:hAnsi="Times New Roman" w:cs="Times New Roman"/>
-                <w:sz w:val="17"/>
-                <w:szCs w:val="16"/>
-              </w:rPr>
-              <w:t>若用户名</w:t>
+              <w:t>返回</w:t>
+            </w:r>
+            <w:r>
+              <w:rPr>
+                <w:rFonts w:ascii="Times New Roman" w:hAnsi="Times New Roman" w:cs="Times New Roman" w:hint="eastAsia"/>
+                <w:sz w:val="17"/>
+                <w:szCs w:val="16"/>
+              </w:rPr>
+              <w:t>“</w:t>
+            </w:r>
+            <w:r>
+              <w:rPr>
+                <w:rFonts w:ascii="Times New Roman" w:hAnsi="Times New Roman" w:cs="Times New Roman"/>
+                <w:sz w:val="17"/>
+                <w:szCs w:val="16"/>
+              </w:rPr>
+              <w:t>用户</w:t>
             </w:r>
             <w:r>
               <w:rPr>
@@ -3462,19 +4101,11 @@
             </w:r>
             <w:r>
               <w:rPr>
-                <w:rFonts w:ascii="Times New Roman" w:hAnsi="Times New Roman" w:cs="Times New Roman"/>
-                <w:sz w:val="17"/>
-                <w:szCs w:val="16"/>
-              </w:rPr>
-              <w:t>，</w:t>
-            </w:r>
-            <w:r>
-              <w:rPr>
                 <w:rFonts w:ascii="Times New Roman" w:hAnsi="Times New Roman" w:cs="Times New Roman" w:hint="eastAsia"/>
                 <w:sz w:val="17"/>
                 <w:szCs w:val="16"/>
               </w:rPr>
-              <w:t>返回</w:t>
+              <w:t>”</w:t>
             </w:r>
             <w:r>
               <w:rPr>
@@ -3482,38 +4113,6 @@
                 <w:sz w:val="17"/>
                 <w:szCs w:val="16"/>
               </w:rPr>
-              <w:t>“</w:t>
-            </w:r>
-            <w:r>
-              <w:rPr>
-                <w:rFonts w:ascii="Times New Roman" w:hAnsi="Times New Roman" w:cs="Times New Roman"/>
-                <w:sz w:val="17"/>
-                <w:szCs w:val="16"/>
-              </w:rPr>
-              <w:t>用户</w:t>
-            </w:r>
-            <w:r>
-              <w:rPr>
-                <w:rFonts w:ascii="Times New Roman" w:hAnsi="Times New Roman" w:cs="Times New Roman"/>
-                <w:sz w:val="17"/>
-                <w:szCs w:val="16"/>
-              </w:rPr>
-              <w:t>不存在</w:t>
-            </w:r>
-            <w:r>
-              <w:rPr>
-                <w:rFonts w:ascii="Times New Roman" w:hAnsi="Times New Roman" w:cs="Times New Roman" w:hint="eastAsia"/>
-                <w:sz w:val="17"/>
-                <w:szCs w:val="16"/>
-              </w:rPr>
-              <w:t>”</w:t>
-            </w:r>
-            <w:r>
-              <w:rPr>
-                <w:rFonts w:ascii="Times New Roman" w:hAnsi="Times New Roman" w:cs="Times New Roman" w:hint="eastAsia"/>
-                <w:sz w:val="17"/>
-                <w:szCs w:val="16"/>
-              </w:rPr>
               <w:t>状态</w:t>
             </w:r>
           </w:p>
@@ -3538,7 +4137,23 @@
                 <w:sz w:val="17"/>
                 <w:szCs w:val="16"/>
               </w:rPr>
-              <w:t>F01.02.0</w:t>
+              <w:t>F02</w:t>
+            </w:r>
+            <w:r>
+              <w:rPr>
+                <w:rFonts w:ascii="Times New Roman" w:hAnsi="Times New Roman" w:cs="Times New Roman"/>
+                <w:sz w:val="17"/>
+                <w:szCs w:val="16"/>
+              </w:rPr>
+              <w:t>-</w:t>
+            </w:r>
+            <w:r>
+              <w:rPr>
+                <w:rFonts w:ascii="Times New Roman" w:hAnsi="Times New Roman" w:cs="Times New Roman"/>
+                <w:sz w:val="17"/>
+                <w:szCs w:val="16"/>
+              </w:rPr>
+              <w:t>0</w:t>
             </w:r>
             <w:r>
               <w:rPr>
@@ -3574,7 +4189,31 @@
                 <w:sz w:val="17"/>
                 <w:szCs w:val="16"/>
               </w:rPr>
-              <w:t>F01.02.0</w:t>
+              <w:t>F</w:t>
+            </w:r>
+            <w:r>
+              <w:rPr>
+                <w:rFonts w:ascii="Times New Roman" w:hAnsi="Times New Roman" w:cs="Times New Roman"/>
+                <w:sz w:val="17"/>
+                <w:szCs w:val="16"/>
+              </w:rPr>
+              <w:t>02</w:t>
+            </w:r>
+            <w:r>
+              <w:rPr>
+                <w:rFonts w:ascii="Times New Roman" w:hAnsi="Times New Roman" w:cs="Times New Roman"/>
+                <w:sz w:val="17"/>
+                <w:szCs w:val="16"/>
+              </w:rPr>
+              <w:t>-</w:t>
+            </w:r>
+            <w:r>
+              <w:rPr>
+                <w:rFonts w:ascii="Times New Roman" w:hAnsi="Times New Roman" w:cs="Times New Roman"/>
+                <w:sz w:val="17"/>
+                <w:szCs w:val="16"/>
+              </w:rPr>
+              <w:t>0</w:t>
             </w:r>
             <w:r>
               <w:rPr>
@@ -3667,57 +4306,57 @@
               <w:pStyle w:val="a3"/>
               <w:ind w:firstLineChars="0" w:firstLine="0"/>
               <w:rPr>
+                <w:rFonts w:ascii="Times New Roman" w:hAnsi="Times New Roman" w:cs="Times New Roman"/>
+                <w:sz w:val="17"/>
+                <w:szCs w:val="16"/>
+              </w:rPr>
+            </w:pPr>
+            <w:r>
+              <w:rPr>
+                <w:rFonts w:ascii="Times New Roman" w:hAnsi="Times New Roman" w:cs="Times New Roman"/>
+                <w:sz w:val="17"/>
+                <w:szCs w:val="16"/>
+              </w:rPr>
+              <w:t>若</w:t>
+            </w:r>
+            <w:r>
+              <w:rPr>
+                <w:rFonts w:ascii="Times New Roman" w:hAnsi="Times New Roman" w:cs="Times New Roman"/>
+                <w:sz w:val="17"/>
+                <w:szCs w:val="16"/>
+              </w:rPr>
+              <w:t>微博内容长度超过</w:t>
+            </w:r>
+            <w:r>
+              <w:rPr>
+                <w:rFonts w:ascii="Times New Roman" w:hAnsi="Times New Roman" w:cs="Times New Roman"/>
+                <w:sz w:val="17"/>
+                <w:szCs w:val="16"/>
+              </w:rPr>
+              <w:t>140</w:t>
+            </w:r>
+            <w:r>
+              <w:rPr>
+                <w:rFonts w:ascii="Times New Roman" w:hAnsi="Times New Roman" w:cs="Times New Roman"/>
+                <w:sz w:val="17"/>
+                <w:szCs w:val="16"/>
+              </w:rPr>
+              <w:t>字</w:t>
+            </w:r>
+            <w:r>
+              <w:rPr>
+                <w:rFonts w:ascii="Times New Roman" w:hAnsi="Times New Roman" w:cs="Times New Roman"/>
+                <w:sz w:val="17"/>
+                <w:szCs w:val="16"/>
+              </w:rPr>
+              <w:t>，</w:t>
+            </w:r>
+            <w:r>
+              <w:rPr>
                 <w:rFonts w:ascii="Times New Roman" w:hAnsi="Times New Roman" w:cs="Times New Roman" w:hint="eastAsia"/>
                 <w:sz w:val="17"/>
                 <w:szCs w:val="16"/>
               </w:rPr>
-            </w:pPr>
-            <w:r>
-              <w:rPr>
-                <w:rFonts w:ascii="Times New Roman" w:hAnsi="Times New Roman" w:cs="Times New Roman"/>
-                <w:sz w:val="17"/>
-                <w:szCs w:val="16"/>
-              </w:rPr>
-              <w:t>若</w:t>
-            </w:r>
-            <w:r>
-              <w:rPr>
-                <w:rFonts w:ascii="Times New Roman" w:hAnsi="Times New Roman" w:cs="Times New Roman"/>
-                <w:sz w:val="17"/>
-                <w:szCs w:val="16"/>
-              </w:rPr>
-              <w:t>微博内容长度超过</w:t>
-            </w:r>
-            <w:r>
-              <w:rPr>
-                <w:rFonts w:ascii="Times New Roman" w:hAnsi="Times New Roman" w:cs="Times New Roman"/>
-                <w:sz w:val="17"/>
-                <w:szCs w:val="16"/>
-              </w:rPr>
-              <w:t>140</w:t>
-            </w:r>
-            <w:r>
-              <w:rPr>
-                <w:rFonts w:ascii="Times New Roman" w:hAnsi="Times New Roman" w:cs="Times New Roman"/>
-                <w:sz w:val="17"/>
-                <w:szCs w:val="16"/>
-              </w:rPr>
-              <w:t>字</w:t>
-            </w:r>
-            <w:r>
-              <w:rPr>
-                <w:rFonts w:ascii="Times New Roman" w:hAnsi="Times New Roman" w:cs="Times New Roman"/>
-                <w:sz w:val="17"/>
-                <w:szCs w:val="16"/>
-              </w:rPr>
-              <w:t>，</w:t>
-            </w:r>
-            <w:r>
-              <w:rPr>
-                <w:rFonts w:ascii="Times New Roman" w:hAnsi="Times New Roman" w:cs="Times New Roman" w:hint="eastAsia"/>
-                <w:sz w:val="17"/>
-                <w:szCs w:val="16"/>
-              </w:rPr>
               <w:t>返回“微博长度不正确”状态</w:t>
             </w:r>
           </w:p>
@@ -3742,7 +4381,23 @@
                 <w:sz w:val="17"/>
                 <w:szCs w:val="16"/>
               </w:rPr>
-              <w:t>F01.02.01</w:t>
+              <w:t>F02</w:t>
+            </w:r>
+            <w:r>
+              <w:rPr>
+                <w:rFonts w:ascii="Times New Roman" w:hAnsi="Times New Roman" w:cs="Times New Roman"/>
+                <w:sz w:val="17"/>
+                <w:szCs w:val="16"/>
+              </w:rPr>
+              <w:t>-</w:t>
+            </w:r>
+            <w:r>
+              <w:rPr>
+                <w:rFonts w:ascii="Times New Roman" w:hAnsi="Times New Roman" w:cs="Times New Roman"/>
+                <w:sz w:val="17"/>
+                <w:szCs w:val="16"/>
+              </w:rPr>
+              <w:t>01</w:t>
             </w:r>
           </w:p>
         </w:tc>
@@ -3751,30 +4406,84 @@
     <w:p>
       <w:pPr>
         <w:rPr>
+          <w:rFonts w:ascii="Times New Roman" w:hAnsi="Times New Roman" w:cs="Times New Roman"/>
+          <w:b/>
+          <w:bCs/>
+          <w:sz w:val="22"/>
+          <w:szCs w:val="21"/>
+        </w:rPr>
+      </w:pPr>
+    </w:p>
+    <w:p>
+      <w:pPr>
+        <w:rPr>
+          <w:rFonts w:ascii="Times New Roman" w:hAnsi="Times New Roman" w:cs="Times New Roman"/>
+          <w:b/>
+          <w:bCs/>
+          <w:sz w:val="22"/>
+          <w:szCs w:val="21"/>
+        </w:rPr>
+      </w:pPr>
+    </w:p>
+    <w:p>
+      <w:pPr>
+        <w:rPr>
+          <w:rFonts w:ascii="Times New Roman" w:hAnsi="Times New Roman" w:cs="Times New Roman"/>
+          <w:b/>
+          <w:bCs/>
+          <w:sz w:val="22"/>
+          <w:szCs w:val="21"/>
+        </w:rPr>
+      </w:pPr>
+    </w:p>
+    <w:p>
+      <w:pPr>
+        <w:rPr>
+          <w:rFonts w:ascii="Times New Roman" w:hAnsi="Times New Roman" w:cs="Times New Roman"/>
+          <w:b/>
+          <w:bCs/>
+          <w:sz w:val="22"/>
+          <w:szCs w:val="21"/>
+        </w:rPr>
+      </w:pPr>
+    </w:p>
+    <w:p>
+      <w:pPr>
+        <w:rPr>
+          <w:rFonts w:ascii="Times New Roman" w:hAnsi="Times New Roman" w:cs="Times New Roman"/>
+          <w:b/>
+          <w:bCs/>
+          <w:sz w:val="22"/>
+          <w:szCs w:val="21"/>
+        </w:rPr>
+      </w:pPr>
+      <w:r>
+        <w:rPr>
+          <w:rFonts w:ascii="Times New Roman" w:hAnsi="Times New Roman" w:cs="Times New Roman"/>
+          <w:b/>
+          <w:bCs/>
+          <w:sz w:val="22"/>
+          <w:szCs w:val="21"/>
+        </w:rPr>
+        <w:t>3.1.</w:t>
+      </w:r>
+      <w:r>
+        <w:rPr>
           <w:rFonts w:ascii="Times New Roman" w:hAnsi="Times New Roman" w:cs="Times New Roman" w:hint="eastAsia"/>
           <w:b/>
           <w:bCs/>
-          <w:sz w:val="23"/>
-          <w:szCs w:val="22"/>
-        </w:rPr>
-      </w:pPr>
+          <w:sz w:val="22"/>
+          <w:szCs w:val="21"/>
+        </w:rPr>
+        <w:t>3</w:t>
+      </w:r>
       <w:r>
         <w:rPr>
           <w:rFonts w:ascii="Times New Roman" w:hAnsi="Times New Roman" w:cs="Times New Roman" w:hint="eastAsia"/>
           <w:b/>
           <w:bCs/>
-          <w:sz w:val="23"/>
-          <w:szCs w:val="22"/>
-        </w:rPr>
-        <w:t>3</w:t>
-      </w:r>
-      <w:r>
-        <w:rPr>
-          <w:rFonts w:ascii="Times New Roman" w:hAnsi="Times New Roman" w:cs="Times New Roman" w:hint="eastAsia"/>
-          <w:b/>
-          <w:bCs/>
-          <w:sz w:val="23"/>
-          <w:szCs w:val="22"/>
+          <w:sz w:val="22"/>
+          <w:szCs w:val="21"/>
         </w:rPr>
         <w:t>、获取某用户微博</w:t>
       </w:r>
@@ -3783,8 +4492,8 @@
           <w:rFonts w:ascii="Times New Roman" w:hAnsi="Times New Roman" w:cs="Times New Roman"/>
           <w:b/>
           <w:bCs/>
-          <w:sz w:val="23"/>
-          <w:szCs w:val="22"/>
+          <w:sz w:val="22"/>
+          <w:szCs w:val="21"/>
         </w:rPr>
         <w:t>功能的需求分析</w:t>
       </w:r>
@@ -3859,7 +4568,31 @@
                 <w:sz w:val="17"/>
                 <w:szCs w:val="16"/>
               </w:rPr>
-              <w:t>F01.03.00</w:t>
+              <w:t>F0</w:t>
+            </w:r>
+            <w:r>
+              <w:rPr>
+                <w:rFonts w:ascii="Times New Roman" w:hAnsi="Times New Roman" w:cs="Times New Roman"/>
+                <w:sz w:val="17"/>
+                <w:szCs w:val="16"/>
+              </w:rPr>
+              <w:t>3-</w:t>
+            </w:r>
+            <w:r>
+              <w:rPr>
+                <w:rFonts w:ascii="Times New Roman" w:hAnsi="Times New Roman" w:cs="Times New Roman"/>
+                <w:sz w:val="17"/>
+                <w:szCs w:val="16"/>
+              </w:rPr>
+              <w:t>0</w:t>
+            </w:r>
+            <w:r>
+              <w:rPr>
+                <w:rFonts w:ascii="Times New Roman" w:hAnsi="Times New Roman" w:cs="Times New Roman"/>
+                <w:sz w:val="17"/>
+                <w:szCs w:val="16"/>
+              </w:rPr>
+              <w:t>0</w:t>
             </w:r>
           </w:p>
         </w:tc>
@@ -3954,7 +4687,7 @@
               <w:pStyle w:val="a3"/>
               <w:ind w:firstLineChars="0" w:firstLine="0"/>
               <w:rPr>
-                <w:rFonts w:ascii="Times New Roman" w:hAnsi="Times New Roman" w:cs="Times New Roman" w:hint="eastAsia"/>
+                <w:rFonts w:ascii="Times New Roman" w:hAnsi="Times New Roman" w:cs="Times New Roman"/>
                 <w:b/>
                 <w:bCs/>
                 <w:sz w:val="23"/>
@@ -3992,6 +4725,8 @@
             <w:r>
               <w:rPr>
                 <w:rFonts w:ascii="Times New Roman" w:hAnsi="Times New Roman" w:cs="Times New Roman"/>
+                <w:b/>
+                <w:bCs/>
                 <w:sz w:val="17"/>
                 <w:szCs w:val="16"/>
               </w:rPr>
@@ -4018,6 +4753,8 @@
             <w:r>
               <w:rPr>
                 <w:rFonts w:ascii="Times New Roman" w:hAnsi="Times New Roman" w:cs="Times New Roman"/>
+                <w:b/>
+                <w:bCs/>
                 <w:sz w:val="17"/>
                 <w:szCs w:val="16"/>
               </w:rPr>
@@ -4044,6 +4781,8 @@
             <w:r>
               <w:rPr>
                 <w:rFonts w:ascii="Times New Roman" w:hAnsi="Times New Roman" w:cs="Times New Roman"/>
+                <w:b/>
+                <w:bCs/>
                 <w:sz w:val="17"/>
                 <w:szCs w:val="16"/>
               </w:rPr>
@@ -4070,6 +4809,8 @@
             <w:r>
               <w:rPr>
                 <w:rFonts w:ascii="Times New Roman" w:hAnsi="Times New Roman" w:cs="Times New Roman"/>
+                <w:b/>
+                <w:bCs/>
                 <w:sz w:val="17"/>
                 <w:szCs w:val="16"/>
               </w:rPr>
@@ -4101,7 +4842,15 @@
                 <w:sz w:val="17"/>
                 <w:szCs w:val="16"/>
               </w:rPr>
-              <w:t>F01.03.01</w:t>
+              <w:t>F0</w:t>
+            </w:r>
+            <w:r>
+              <w:rPr>
+                <w:rFonts w:ascii="Times New Roman" w:hAnsi="Times New Roman" w:cs="Times New Roman"/>
+                <w:sz w:val="17"/>
+                <w:szCs w:val="16"/>
+              </w:rPr>
+              <w:t>3-01</w:t>
             </w:r>
           </w:p>
         </w:tc>
@@ -4164,7 +4913,7 @@
               <w:pStyle w:val="a3"/>
               <w:ind w:firstLineChars="0" w:firstLine="0"/>
               <w:rPr>
-                <w:rFonts w:ascii="Times New Roman" w:hAnsi="Times New Roman" w:cs="Times New Roman" w:hint="eastAsia"/>
+                <w:rFonts w:ascii="Times New Roman" w:hAnsi="Times New Roman" w:cs="Times New Roman"/>
                 <w:sz w:val="17"/>
                 <w:szCs w:val="16"/>
               </w:rPr>
@@ -4184,7 +4933,7 @@
     <w:p>
       <w:pPr>
         <w:rPr>
-          <w:rFonts w:ascii="Times New Roman" w:hAnsi="Times New Roman" w:cs="Times New Roman" w:hint="eastAsia"/>
+          <w:rFonts w:ascii="Times New Roman" w:hAnsi="Times New Roman" w:cs="Times New Roman"/>
           <w:b/>
           <w:bCs/>
           <w:sz w:val="23"/>
@@ -4230,6 +4979,8 @@
             <w:r>
               <w:rPr>
                 <w:rFonts w:ascii="Times New Roman" w:hAnsi="Times New Roman" w:cs="Times New Roman"/>
+                <w:b/>
+                <w:bCs/>
                 <w:sz w:val="17"/>
                 <w:szCs w:val="16"/>
               </w:rPr>
@@ -4247,13 +4998,17 @@
               <w:ind w:firstLineChars="0" w:firstLine="0"/>
               <w:rPr>
                 <w:rFonts w:ascii="Times New Roman" w:hAnsi="Times New Roman" w:cs="Times New Roman"/>
-                <w:sz w:val="17"/>
-                <w:szCs w:val="16"/>
-              </w:rPr>
-            </w:pPr>
-            <w:r>
-              <w:rPr>
-                <w:rFonts w:ascii="Times New Roman" w:hAnsi="Times New Roman" w:cs="Times New Roman"/>
+                <w:b/>
+                <w:bCs/>
+                <w:sz w:val="17"/>
+                <w:szCs w:val="16"/>
+              </w:rPr>
+            </w:pPr>
+            <w:r>
+              <w:rPr>
+                <w:rFonts w:ascii="Times New Roman" w:hAnsi="Times New Roman" w:cs="Times New Roman"/>
+                <w:b/>
+                <w:bCs/>
                 <w:sz w:val="17"/>
                 <w:szCs w:val="16"/>
               </w:rPr>
@@ -4271,13 +5026,17 @@
               <w:ind w:firstLineChars="0" w:firstLine="0"/>
               <w:rPr>
                 <w:rFonts w:ascii="Times New Roman" w:hAnsi="Times New Roman" w:cs="Times New Roman"/>
-                <w:sz w:val="17"/>
-                <w:szCs w:val="16"/>
-              </w:rPr>
-            </w:pPr>
-            <w:r>
-              <w:rPr>
-                <w:rFonts w:ascii="Times New Roman" w:hAnsi="Times New Roman" w:cs="Times New Roman"/>
+                <w:b/>
+                <w:bCs/>
+                <w:sz w:val="17"/>
+                <w:szCs w:val="16"/>
+              </w:rPr>
+            </w:pPr>
+            <w:r>
+              <w:rPr>
+                <w:rFonts w:ascii="Times New Roman" w:hAnsi="Times New Roman" w:cs="Times New Roman"/>
+                <w:b/>
+                <w:bCs/>
                 <w:sz w:val="17"/>
                 <w:szCs w:val="16"/>
               </w:rPr>
@@ -4295,13 +5054,17 @@
               <w:ind w:firstLineChars="0" w:firstLine="0"/>
               <w:rPr>
                 <w:rFonts w:ascii="Times New Roman" w:hAnsi="Times New Roman" w:cs="Times New Roman"/>
-                <w:sz w:val="17"/>
-                <w:szCs w:val="16"/>
-              </w:rPr>
-            </w:pPr>
-            <w:r>
-              <w:rPr>
-                <w:rFonts w:ascii="Times New Roman" w:hAnsi="Times New Roman" w:cs="Times New Roman"/>
+                <w:b/>
+                <w:bCs/>
+                <w:sz w:val="17"/>
+                <w:szCs w:val="16"/>
+              </w:rPr>
+            </w:pPr>
+            <w:r>
+              <w:rPr>
+                <w:rFonts w:ascii="Times New Roman" w:hAnsi="Times New Roman" w:cs="Times New Roman"/>
+                <w:b/>
+                <w:bCs/>
                 <w:sz w:val="17"/>
                 <w:szCs w:val="16"/>
               </w:rPr>
@@ -4319,13 +5082,17 @@
               <w:ind w:firstLineChars="0" w:firstLine="0"/>
               <w:rPr>
                 <w:rFonts w:ascii="Times New Roman" w:hAnsi="Times New Roman" w:cs="Times New Roman"/>
-                <w:sz w:val="17"/>
-                <w:szCs w:val="16"/>
-              </w:rPr>
-            </w:pPr>
-            <w:r>
-              <w:rPr>
-                <w:rFonts w:ascii="Times New Roman" w:hAnsi="Times New Roman" w:cs="Times New Roman"/>
+                <w:b/>
+                <w:bCs/>
+                <w:sz w:val="17"/>
+                <w:szCs w:val="16"/>
+              </w:rPr>
+            </w:pPr>
+            <w:r>
+              <w:rPr>
+                <w:rFonts w:ascii="Times New Roman" w:hAnsi="Times New Roman" w:cs="Times New Roman"/>
+                <w:b/>
+                <w:bCs/>
                 <w:sz w:val="17"/>
                 <w:szCs w:val="16"/>
               </w:rPr>
@@ -4357,15 +5124,15 @@
                 <w:sz w:val="17"/>
                 <w:szCs w:val="16"/>
               </w:rPr>
-              <w:t>F01.03.0</w:t>
-            </w:r>
-            <w:r>
-              <w:rPr>
-                <w:rFonts w:ascii="Times New Roman" w:hAnsi="Times New Roman" w:cs="Times New Roman"/>
-                <w:sz w:val="17"/>
-                <w:szCs w:val="16"/>
-              </w:rPr>
-              <w:t>2</w:t>
+              <w:t>F0</w:t>
+            </w:r>
+            <w:r>
+              <w:rPr>
+                <w:rFonts w:ascii="Times New Roman" w:hAnsi="Times New Roman" w:cs="Times New Roman"/>
+                <w:sz w:val="17"/>
+                <w:szCs w:val="16"/>
+              </w:rPr>
+              <w:t>3-02</w:t>
             </w:r>
           </w:p>
         </w:tc>
@@ -4461,7 +5228,15 @@
                 <w:sz w:val="17"/>
                 <w:szCs w:val="16"/>
               </w:rPr>
-              <w:t>F01.03.01</w:t>
+              <w:t>F0</w:t>
+            </w:r>
+            <w:r>
+              <w:rPr>
+                <w:rFonts w:ascii="Times New Roman" w:hAnsi="Times New Roman" w:cs="Times New Roman"/>
+                <w:sz w:val="17"/>
+                <w:szCs w:val="16"/>
+              </w:rPr>
+              <w:t>3-01</w:t>
             </w:r>
           </w:p>
         </w:tc>
@@ -4473,49 +5248,47 @@
           <w:rFonts w:ascii="Times New Roman" w:hAnsi="Times New Roman" w:cs="Times New Roman"/>
           <w:b/>
           <w:bCs/>
-          <w:sz w:val="23"/>
-          <w:szCs w:val="22"/>
+          <w:sz w:val="22"/>
+          <w:szCs w:val="21"/>
         </w:rPr>
       </w:pPr>
-    </w:p>
-    <w:p>
-      <w:pPr>
+      <w:r>
+        <w:rPr>
+          <w:rFonts w:ascii="Times New Roman" w:hAnsi="Times New Roman" w:cs="Times New Roman" w:hint="eastAsia"/>
+          <w:b/>
+          <w:bCs/>
+          <w:sz w:val="22"/>
+          <w:szCs w:val="21"/>
+        </w:rPr>
+        <w:t>3</w:t>
+      </w:r>
+      <w:r>
         <w:rPr>
           <w:rFonts w:ascii="Times New Roman" w:hAnsi="Times New Roman" w:cs="Times New Roman"/>
           <w:b/>
           <w:bCs/>
-          <w:sz w:val="23"/>
-          <w:szCs w:val="22"/>
-        </w:rPr>
-      </w:pPr>
-    </w:p>
-    <w:p>
-      <w:pPr>
+          <w:sz w:val="22"/>
+          <w:szCs w:val="21"/>
+        </w:rPr>
+        <w:t>.1.</w:t>
+      </w:r>
+      <w:r>
         <w:rPr>
           <w:rFonts w:ascii="Times New Roman" w:hAnsi="Times New Roman" w:cs="Times New Roman" w:hint="eastAsia"/>
           <w:b/>
           <w:bCs/>
-          <w:sz w:val="23"/>
-          <w:szCs w:val="22"/>
-        </w:rPr>
-      </w:pPr>
+          <w:sz w:val="22"/>
+          <w:szCs w:val="21"/>
+        </w:rPr>
+        <w:t>4</w:t>
+      </w:r>
       <w:r>
         <w:rPr>
           <w:rFonts w:ascii="Times New Roman" w:hAnsi="Times New Roman" w:cs="Times New Roman" w:hint="eastAsia"/>
           <w:b/>
           <w:bCs/>
-          <w:sz w:val="23"/>
-          <w:szCs w:val="22"/>
-        </w:rPr>
-        <w:t>4</w:t>
-      </w:r>
-      <w:r>
-        <w:rPr>
-          <w:rFonts w:ascii="Times New Roman" w:hAnsi="Times New Roman" w:cs="Times New Roman" w:hint="eastAsia"/>
-          <w:b/>
-          <w:bCs/>
-          <w:sz w:val="23"/>
-          <w:szCs w:val="22"/>
+          <w:sz w:val="22"/>
+          <w:szCs w:val="21"/>
         </w:rPr>
         <w:t>、发送新微博</w:t>
       </w:r>
@@ -4524,8 +5297,8 @@
           <w:rFonts w:ascii="Times New Roman" w:hAnsi="Times New Roman" w:cs="Times New Roman"/>
           <w:b/>
           <w:bCs/>
-          <w:sz w:val="23"/>
-          <w:szCs w:val="22"/>
+          <w:sz w:val="22"/>
+          <w:szCs w:val="21"/>
         </w:rPr>
         <w:t>功能的需求分析</w:t>
       </w:r>
@@ -4600,7 +5373,15 @@
                 <w:sz w:val="17"/>
                 <w:szCs w:val="16"/>
               </w:rPr>
-              <w:t>F01.04.00</w:t>
+              <w:t>F0</w:t>
+            </w:r>
+            <w:r>
+              <w:rPr>
+                <w:rFonts w:ascii="Times New Roman" w:hAnsi="Times New Roman" w:cs="Times New Roman"/>
+                <w:sz w:val="17"/>
+                <w:szCs w:val="16"/>
+              </w:rPr>
+              <w:t>4-00</w:t>
             </w:r>
           </w:p>
         </w:tc>
@@ -4733,6 +5514,8 @@
             <w:r>
               <w:rPr>
                 <w:rFonts w:ascii="Times New Roman" w:hAnsi="Times New Roman" w:cs="Times New Roman"/>
+                <w:b/>
+                <w:bCs/>
                 <w:sz w:val="17"/>
                 <w:szCs w:val="16"/>
               </w:rPr>
@@ -4759,6 +5542,8 @@
             <w:r>
               <w:rPr>
                 <w:rFonts w:ascii="Times New Roman" w:hAnsi="Times New Roman" w:cs="Times New Roman"/>
+                <w:b/>
+                <w:bCs/>
                 <w:sz w:val="17"/>
                 <w:szCs w:val="16"/>
               </w:rPr>
@@ -4785,6 +5570,8 @@
             <w:r>
               <w:rPr>
                 <w:rFonts w:ascii="Times New Roman" w:hAnsi="Times New Roman" w:cs="Times New Roman"/>
+                <w:b/>
+                <w:bCs/>
                 <w:sz w:val="17"/>
                 <w:szCs w:val="16"/>
               </w:rPr>
@@ -4811,6 +5598,8 @@
             <w:r>
               <w:rPr>
                 <w:rFonts w:ascii="Times New Roman" w:hAnsi="Times New Roman" w:cs="Times New Roman"/>
+                <w:b/>
+                <w:bCs/>
                 <w:sz w:val="17"/>
                 <w:szCs w:val="16"/>
               </w:rPr>
@@ -4842,7 +5631,15 @@
                 <w:sz w:val="17"/>
                 <w:szCs w:val="16"/>
               </w:rPr>
-              <w:t>F01.04.01</w:t>
+              <w:t>F0</w:t>
+            </w:r>
+            <w:r>
+              <w:rPr>
+                <w:rFonts w:ascii="Times New Roman" w:hAnsi="Times New Roman" w:cs="Times New Roman"/>
+                <w:sz w:val="17"/>
+                <w:szCs w:val="16"/>
+              </w:rPr>
+              <w:t>4-01</w:t>
             </w:r>
           </w:p>
         </w:tc>
@@ -4941,7 +5738,7 @@
     <w:p>
       <w:pPr>
         <w:rPr>
-          <w:rFonts w:ascii="Times New Roman" w:hAnsi="Times New Roman" w:cs="Times New Roman" w:hint="eastAsia"/>
+          <w:rFonts w:ascii="Times New Roman" w:hAnsi="Times New Roman" w:cs="Times New Roman"/>
           <w:b/>
           <w:bCs/>
           <w:sz w:val="25"/>
@@ -4987,6 +5784,8 @@
             <w:r>
               <w:rPr>
                 <w:rFonts w:ascii="Times New Roman" w:hAnsi="Times New Roman" w:cs="Times New Roman"/>
+                <w:b/>
+                <w:bCs/>
                 <w:sz w:val="17"/>
                 <w:szCs w:val="16"/>
               </w:rPr>
@@ -5004,13 +5803,17 @@
               <w:ind w:firstLineChars="0" w:firstLine="0"/>
               <w:rPr>
                 <w:rFonts w:ascii="Times New Roman" w:hAnsi="Times New Roman" w:cs="Times New Roman"/>
-                <w:sz w:val="17"/>
-                <w:szCs w:val="16"/>
-              </w:rPr>
-            </w:pPr>
-            <w:r>
-              <w:rPr>
-                <w:rFonts w:ascii="Times New Roman" w:hAnsi="Times New Roman" w:cs="Times New Roman"/>
+                <w:b/>
+                <w:bCs/>
+                <w:sz w:val="17"/>
+                <w:szCs w:val="16"/>
+              </w:rPr>
+            </w:pPr>
+            <w:r>
+              <w:rPr>
+                <w:rFonts w:ascii="Times New Roman" w:hAnsi="Times New Roman" w:cs="Times New Roman"/>
+                <w:b/>
+                <w:bCs/>
                 <w:sz w:val="17"/>
                 <w:szCs w:val="16"/>
               </w:rPr>
@@ -5028,13 +5831,17 @@
               <w:ind w:firstLineChars="0" w:firstLine="0"/>
               <w:rPr>
                 <w:rFonts w:ascii="Times New Roman" w:hAnsi="Times New Roman" w:cs="Times New Roman"/>
-                <w:sz w:val="17"/>
-                <w:szCs w:val="16"/>
-              </w:rPr>
-            </w:pPr>
-            <w:r>
-              <w:rPr>
-                <w:rFonts w:ascii="Times New Roman" w:hAnsi="Times New Roman" w:cs="Times New Roman"/>
+                <w:b/>
+                <w:bCs/>
+                <w:sz w:val="17"/>
+                <w:szCs w:val="16"/>
+              </w:rPr>
+            </w:pPr>
+            <w:r>
+              <w:rPr>
+                <w:rFonts w:ascii="Times New Roman" w:hAnsi="Times New Roman" w:cs="Times New Roman"/>
+                <w:b/>
+                <w:bCs/>
                 <w:sz w:val="17"/>
                 <w:szCs w:val="16"/>
               </w:rPr>
@@ -5052,13 +5859,17 @@
               <w:ind w:firstLineChars="0" w:firstLine="0"/>
               <w:rPr>
                 <w:rFonts w:ascii="Times New Roman" w:hAnsi="Times New Roman" w:cs="Times New Roman"/>
-                <w:sz w:val="17"/>
-                <w:szCs w:val="16"/>
-              </w:rPr>
-            </w:pPr>
-            <w:r>
-              <w:rPr>
-                <w:rFonts w:ascii="Times New Roman" w:hAnsi="Times New Roman" w:cs="Times New Roman"/>
+                <w:b/>
+                <w:bCs/>
+                <w:sz w:val="17"/>
+                <w:szCs w:val="16"/>
+              </w:rPr>
+            </w:pPr>
+            <w:r>
+              <w:rPr>
+                <w:rFonts w:ascii="Times New Roman" w:hAnsi="Times New Roman" w:cs="Times New Roman"/>
+                <w:b/>
+                <w:bCs/>
                 <w:sz w:val="17"/>
                 <w:szCs w:val="16"/>
               </w:rPr>
@@ -5076,13 +5887,17 @@
               <w:ind w:firstLineChars="0" w:firstLine="0"/>
               <w:rPr>
                 <w:rFonts w:ascii="Times New Roman" w:hAnsi="Times New Roman" w:cs="Times New Roman"/>
-                <w:sz w:val="17"/>
-                <w:szCs w:val="16"/>
-              </w:rPr>
-            </w:pPr>
-            <w:r>
-              <w:rPr>
-                <w:rFonts w:ascii="Times New Roman" w:hAnsi="Times New Roman" w:cs="Times New Roman"/>
+                <w:b/>
+                <w:bCs/>
+                <w:sz w:val="17"/>
+                <w:szCs w:val="16"/>
+              </w:rPr>
+            </w:pPr>
+            <w:r>
+              <w:rPr>
+                <w:rFonts w:ascii="Times New Roman" w:hAnsi="Times New Roman" w:cs="Times New Roman"/>
+                <w:b/>
+                <w:bCs/>
                 <w:sz w:val="17"/>
                 <w:szCs w:val="16"/>
               </w:rPr>
@@ -5179,40 +5994,60 @@
     <w:p>
       <w:pPr>
         <w:rPr>
+          <w:rFonts w:ascii="Times New Roman" w:hAnsi="Times New Roman" w:cs="Times New Roman"/>
+          <w:b/>
+          <w:bCs/>
+          <w:sz w:val="24"/>
+          <w:szCs w:val="24"/>
+        </w:rPr>
+      </w:pPr>
+      <w:r>
+        <w:rPr>
+          <w:rFonts w:ascii="Times New Roman" w:hAnsi="Times New Roman" w:cs="Times New Roman"/>
+          <w:b/>
+          <w:bCs/>
+          <w:sz w:val="24"/>
+          <w:szCs w:val="24"/>
+        </w:rPr>
+        <w:t>3</w:t>
+      </w:r>
+      <w:r>
+        <w:rPr>
           <w:rFonts w:ascii="Times New Roman" w:hAnsi="Times New Roman" w:cs="Times New Roman" w:hint="eastAsia"/>
           <w:b/>
           <w:bCs/>
-          <w:sz w:val="23"/>
-          <w:szCs w:val="22"/>
-        </w:rPr>
-      </w:pPr>
+          <w:sz w:val="24"/>
+          <w:szCs w:val="24"/>
+        </w:rPr>
+        <w:t>.</w:t>
+      </w:r>
+      <w:r>
+        <w:rPr>
+          <w:rFonts w:ascii="Times New Roman" w:hAnsi="Times New Roman" w:cs="Times New Roman"/>
+          <w:b/>
+          <w:bCs/>
+          <w:sz w:val="24"/>
+          <w:szCs w:val="24"/>
+        </w:rPr>
+        <w:t>2</w:t>
+      </w:r>
       <w:r>
         <w:rPr>
           <w:rFonts w:ascii="Times New Roman" w:hAnsi="Times New Roman" w:cs="Times New Roman" w:hint="eastAsia"/>
           <w:b/>
           <w:bCs/>
-          <w:sz w:val="23"/>
-          <w:szCs w:val="22"/>
-        </w:rPr>
-        <w:t>5</w:t>
+          <w:sz w:val="24"/>
+          <w:szCs w:val="24"/>
+        </w:rPr>
+        <w:t>、</w:t>
       </w:r>
       <w:r>
         <w:rPr>
           <w:rFonts w:ascii="Times New Roman" w:hAnsi="Times New Roman" w:cs="Times New Roman" w:hint="eastAsia"/>
           <w:b/>
           <w:bCs/>
-          <w:sz w:val="23"/>
-          <w:szCs w:val="22"/>
-        </w:rPr>
-        <w:t>、</w:t>
-      </w:r>
-      <w:r>
-        <w:rPr>
-          <w:rFonts w:ascii="Times New Roman" w:hAnsi="Times New Roman" w:cs="Times New Roman" w:hint="eastAsia"/>
-          <w:b/>
-          <w:bCs/>
-          <w:sz w:val="23"/>
-          <w:szCs w:val="22"/>
+          <w:sz w:val="24"/>
+          <w:szCs w:val="24"/>
         </w:rPr>
         <w:t>系统性能及可用性要求</w:t>
       </w:r>
@@ -5220,22 +6055,19 @@
     <w:tbl>
       <w:tblPr>
         <w:tblStyle w:val="a4"/>
-        <w:tblW w:w="8647" w:type="dxa"/>
-        <w:tblBorders>
-          <w:left w:val="none" w:sz="0" w:space="0" w:color="auto"/>
-          <w:right w:val="none" w:sz="0" w:space="0" w:color="auto"/>
-        </w:tblBorders>
+        <w:tblW w:w="8789" w:type="dxa"/>
+        <w:tblInd w:w="-142" w:type="dxa"/>
         <w:tblLook w:val="04A0" w:firstRow="1" w:lastRow="0" w:firstColumn="1" w:lastColumn="0" w:noHBand="0" w:noVBand="1"/>
       </w:tblPr>
       <w:tblGrid>
-        <w:gridCol w:w="1134"/>
+        <w:gridCol w:w="1276"/>
         <w:gridCol w:w="5812"/>
         <w:gridCol w:w="1701"/>
       </w:tblGrid>
       <w:tr>
         <w:tc>
           <w:tcPr>
-            <w:tcW w:w="1134" w:type="dxa"/>
+            <w:tcW w:w="1276" w:type="dxa"/>
           </w:tcPr>
           <w:p>
             <w:pPr>
@@ -5318,7 +6150,7 @@
       <w:tr>
         <w:tc>
           <w:tcPr>
-            <w:tcW w:w="1134" w:type="dxa"/>
+            <w:tcW w:w="1276" w:type="dxa"/>
             <w:vMerge w:val="restart"/>
             <w:vAlign w:val="center"/>
           </w:tcPr>
@@ -5348,17 +6180,17 @@
           <w:p>
             <w:pPr>
               <w:rPr>
+                <w:rFonts w:ascii="Times New Roman" w:hAnsi="Times New Roman" w:cs="Times New Roman"/>
+                <w:sz w:val="17"/>
+                <w:szCs w:val="17"/>
+              </w:rPr>
+            </w:pPr>
+            <w:r>
+              <w:rPr>
                 <w:rFonts w:ascii="Times New Roman" w:hAnsi="Times New Roman" w:cs="Times New Roman" w:hint="eastAsia"/>
                 <w:sz w:val="17"/>
                 <w:szCs w:val="17"/>
               </w:rPr>
-            </w:pPr>
-            <w:r>
-              <w:rPr>
-                <w:rFonts w:ascii="Times New Roman" w:hAnsi="Times New Roman" w:cs="Times New Roman" w:hint="eastAsia"/>
-                <w:sz w:val="17"/>
-                <w:szCs w:val="17"/>
-              </w:rPr>
               <w:t>状态返回值简明易懂，且统一</w:t>
             </w:r>
           </w:p>
@@ -5381,7 +6213,31 @@
                 <w:sz w:val="17"/>
                 <w:szCs w:val="17"/>
               </w:rPr>
-              <w:t>S01.01.01</w:t>
+              <w:t>S01</w:t>
+            </w:r>
+            <w:r>
+              <w:rPr>
+                <w:rFonts w:ascii="Times New Roman" w:hAnsi="Times New Roman" w:cs="Times New Roman"/>
+                <w:sz w:val="17"/>
+                <w:szCs w:val="17"/>
+              </w:rPr>
+              <w:t>-</w:t>
+            </w:r>
+            <w:r>
+              <w:rPr>
+                <w:rFonts w:ascii="Times New Roman" w:hAnsi="Times New Roman" w:cs="Times New Roman"/>
+                <w:sz w:val="17"/>
+                <w:szCs w:val="17"/>
+              </w:rPr>
+              <w:t xml:space="preserve"> </w:t>
+            </w:r>
+            <w:r>
+              <w:rPr>
+                <w:rFonts w:ascii="Times New Roman" w:hAnsi="Times New Roman" w:cs="Times New Roman"/>
+                <w:sz w:val="17"/>
+                <w:szCs w:val="17"/>
+              </w:rPr>
+              <w:t>01</w:t>
             </w:r>
           </w:p>
         </w:tc>
@@ -5389,7 +6245,7 @@
       <w:tr>
         <w:tc>
           <w:tcPr>
-            <w:tcW w:w="1134" w:type="dxa"/>
+            <w:tcW w:w="1276" w:type="dxa"/>
             <w:vMerge/>
             <w:vAlign w:val="center"/>
           </w:tcPr>
@@ -5411,7 +6267,7 @@
           <w:p>
             <w:pPr>
               <w:rPr>
-                <w:rFonts w:ascii="Times New Roman" w:hAnsi="Times New Roman" w:cs="Times New Roman" w:hint="eastAsia"/>
+                <w:rFonts w:ascii="Times New Roman" w:hAnsi="Times New Roman" w:cs="Times New Roman"/>
                 <w:sz w:val="17"/>
                 <w:szCs w:val="17"/>
               </w:rPr>
@@ -5444,7 +6300,23 @@
                 <w:sz w:val="17"/>
                 <w:szCs w:val="17"/>
               </w:rPr>
-              <w:t>S01.01.02</w:t>
+              <w:t>S01</w:t>
+            </w:r>
+            <w:r>
+              <w:rPr>
+                <w:rFonts w:ascii="Times New Roman" w:hAnsi="Times New Roman" w:cs="Times New Roman"/>
+                <w:sz w:val="17"/>
+                <w:szCs w:val="17"/>
+              </w:rPr>
+              <w:t>-</w:t>
+            </w:r>
+            <w:r>
+              <w:rPr>
+                <w:rFonts w:ascii="Times New Roman" w:hAnsi="Times New Roman" w:cs="Times New Roman"/>
+                <w:sz w:val="17"/>
+                <w:szCs w:val="17"/>
+              </w:rPr>
+              <w:t>02</w:t>
             </w:r>
           </w:p>
         </w:tc>
@@ -5452,7 +6324,7 @@
       <w:tr>
         <w:tc>
           <w:tcPr>
-            <w:tcW w:w="1134" w:type="dxa"/>
+            <w:tcW w:w="1276" w:type="dxa"/>
             <w:vMerge/>
             <w:vAlign w:val="center"/>
           </w:tcPr>
@@ -5474,7 +6346,7 @@
           <w:p>
             <w:pPr>
               <w:rPr>
-                <w:rFonts w:ascii="Times New Roman" w:hAnsi="Times New Roman" w:cs="Times New Roman" w:hint="eastAsia"/>
+                <w:rFonts w:ascii="Times New Roman" w:hAnsi="Times New Roman" w:cs="Times New Roman"/>
                 <w:sz w:val="17"/>
                 <w:szCs w:val="17"/>
               </w:rPr>
@@ -5507,7 +6379,23 @@
                 <w:sz w:val="17"/>
                 <w:szCs w:val="17"/>
               </w:rPr>
-              <w:t>S01.01.03</w:t>
+              <w:t>S01</w:t>
+            </w:r>
+            <w:r>
+              <w:rPr>
+                <w:rFonts w:ascii="Times New Roman" w:hAnsi="Times New Roman" w:cs="Times New Roman"/>
+                <w:sz w:val="17"/>
+                <w:szCs w:val="17"/>
+              </w:rPr>
+              <w:t>-</w:t>
+            </w:r>
+            <w:r>
+              <w:rPr>
+                <w:rFonts w:ascii="Times New Roman" w:hAnsi="Times New Roman" w:cs="Times New Roman"/>
+                <w:sz w:val="17"/>
+                <w:szCs w:val="17"/>
+              </w:rPr>
+              <w:t>03</w:t>
             </w:r>
           </w:p>
         </w:tc>
@@ -5515,7 +6403,7 @@
       <w:tr>
         <w:tc>
           <w:tcPr>
-            <w:tcW w:w="1134" w:type="dxa"/>
+            <w:tcW w:w="1276" w:type="dxa"/>
             <w:vMerge/>
             <w:vAlign w:val="center"/>
           </w:tcPr>
@@ -5537,7 +6425,7 @@
           <w:p>
             <w:pPr>
               <w:rPr>
-                <w:rFonts w:ascii="Times New Roman" w:hAnsi="Times New Roman" w:cs="Times New Roman" w:hint="eastAsia"/>
+                <w:rFonts w:ascii="Times New Roman" w:hAnsi="Times New Roman" w:cs="Times New Roman"/>
                 <w:sz w:val="17"/>
                 <w:szCs w:val="17"/>
               </w:rPr>
@@ -5570,7 +6458,23 @@
                 <w:sz w:val="17"/>
                 <w:szCs w:val="17"/>
               </w:rPr>
-              <w:t>S01.01.04</w:t>
+              <w:t>S01</w:t>
+            </w:r>
+            <w:r>
+              <w:rPr>
+                <w:rFonts w:ascii="Times New Roman" w:hAnsi="Times New Roman" w:cs="Times New Roman"/>
+                <w:sz w:val="17"/>
+                <w:szCs w:val="17"/>
+              </w:rPr>
+              <w:t>-</w:t>
+            </w:r>
+            <w:r>
+              <w:rPr>
+                <w:rFonts w:ascii="Times New Roman" w:hAnsi="Times New Roman" w:cs="Times New Roman"/>
+                <w:sz w:val="17"/>
+                <w:szCs w:val="17"/>
+              </w:rPr>
+              <w:t>04</w:t>
             </w:r>
           </w:p>
         </w:tc>
@@ -5578,7 +6482,7 @@
       <w:tr>
         <w:tc>
           <w:tcPr>
-            <w:tcW w:w="1134" w:type="dxa"/>
+            <w:tcW w:w="1276" w:type="dxa"/>
             <w:vMerge/>
             <w:vAlign w:val="center"/>
           </w:tcPr>
@@ -5600,7 +6504,7 @@
           <w:p>
             <w:pPr>
               <w:rPr>
-                <w:rFonts w:ascii="Times New Roman" w:hAnsi="Times New Roman" w:cs="Times New Roman" w:hint="eastAsia"/>
+                <w:rFonts w:ascii="Times New Roman" w:hAnsi="Times New Roman" w:cs="Times New Roman"/>
                 <w:sz w:val="17"/>
                 <w:szCs w:val="17"/>
               </w:rPr>
@@ -5633,7 +6537,23 @@
                 <w:sz w:val="17"/>
                 <w:szCs w:val="17"/>
               </w:rPr>
-              <w:t>S01.01.05</w:t>
+              <w:t>S01</w:t>
+            </w:r>
+            <w:r>
+              <w:rPr>
+                <w:rFonts w:ascii="Times New Roman" w:hAnsi="Times New Roman" w:cs="Times New Roman"/>
+                <w:sz w:val="17"/>
+                <w:szCs w:val="17"/>
+              </w:rPr>
+              <w:t>-</w:t>
+            </w:r>
+            <w:r>
+              <w:rPr>
+                <w:rFonts w:ascii="Times New Roman" w:hAnsi="Times New Roman" w:cs="Times New Roman"/>
+                <w:sz w:val="17"/>
+                <w:szCs w:val="17"/>
+              </w:rPr>
+              <w:t>05</w:t>
             </w:r>
           </w:p>
         </w:tc>
@@ -5641,7 +6561,7 @@
       <w:tr>
         <w:tc>
           <w:tcPr>
-            <w:tcW w:w="1134" w:type="dxa"/>
+            <w:tcW w:w="1276" w:type="dxa"/>
             <w:vMerge w:val="restart"/>
             <w:vAlign w:val="center"/>
           </w:tcPr>
@@ -5671,7 +6591,7 @@
           <w:p>
             <w:pPr>
               <w:rPr>
-                <w:rFonts w:ascii="Times New Roman" w:hAnsi="Times New Roman" w:cs="Times New Roman" w:hint="eastAsia"/>
+                <w:rFonts w:ascii="Times New Roman" w:hAnsi="Times New Roman" w:cs="Times New Roman"/>
                 <w:sz w:val="17"/>
                 <w:szCs w:val="17"/>
               </w:rPr>
@@ -5704,7 +6624,23 @@
                 <w:sz w:val="17"/>
                 <w:szCs w:val="17"/>
               </w:rPr>
-              <w:t>S01.02.01</w:t>
+              <w:t>S0</w:t>
+            </w:r>
+            <w:r>
+              <w:rPr>
+                <w:rFonts w:ascii="Times New Roman" w:hAnsi="Times New Roman" w:cs="Times New Roman"/>
+                <w:sz w:val="17"/>
+                <w:szCs w:val="17"/>
+              </w:rPr>
+              <w:t>2-</w:t>
+            </w:r>
+            <w:r>
+              <w:rPr>
+                <w:rFonts w:ascii="Times New Roman" w:hAnsi="Times New Roman" w:cs="Times New Roman"/>
+                <w:sz w:val="17"/>
+                <w:szCs w:val="17"/>
+              </w:rPr>
+              <w:t>01</w:t>
             </w:r>
           </w:p>
         </w:tc>
@@ -5712,7 +6648,7 @@
       <w:tr>
         <w:tc>
           <w:tcPr>
-            <w:tcW w:w="1134" w:type="dxa"/>
+            <w:tcW w:w="1276" w:type="dxa"/>
             <w:vMerge/>
             <w:vAlign w:val="center"/>
           </w:tcPr>
@@ -5734,7 +6670,7 @@
           <w:p>
             <w:pPr>
               <w:rPr>
-                <w:rFonts w:ascii="Times New Roman" w:hAnsi="Times New Roman" w:cs="Times New Roman" w:hint="eastAsia"/>
+                <w:rFonts w:ascii="Times New Roman" w:hAnsi="Times New Roman" w:cs="Times New Roman"/>
                 <w:sz w:val="17"/>
                 <w:szCs w:val="17"/>
               </w:rPr>
@@ -5767,7 +6703,23 @@
                 <w:sz w:val="17"/>
                 <w:szCs w:val="17"/>
               </w:rPr>
-              <w:t>S01.02.02</w:t>
+              <w:t>S0</w:t>
+            </w:r>
+            <w:r>
+              <w:rPr>
+                <w:rFonts w:ascii="Times New Roman" w:hAnsi="Times New Roman" w:cs="Times New Roman"/>
+                <w:sz w:val="17"/>
+                <w:szCs w:val="17"/>
+              </w:rPr>
+              <w:t>2-</w:t>
+            </w:r>
+            <w:r>
+              <w:rPr>
+                <w:rFonts w:ascii="Times New Roman" w:hAnsi="Times New Roman" w:cs="Times New Roman"/>
+                <w:sz w:val="17"/>
+                <w:szCs w:val="17"/>
+              </w:rPr>
+              <w:t>02</w:t>
             </w:r>
           </w:p>
         </w:tc>
@@ -5775,7 +6727,7 @@
       <w:tr>
         <w:tc>
           <w:tcPr>
-            <w:tcW w:w="1134" w:type="dxa"/>
+            <w:tcW w:w="1276" w:type="dxa"/>
             <w:vMerge/>
             <w:vAlign w:val="center"/>
           </w:tcPr>
@@ -5830,7 +6782,23 @@
                 <w:sz w:val="17"/>
                 <w:szCs w:val="17"/>
               </w:rPr>
-              <w:t>S01.02.03</w:t>
+              <w:t>S0</w:t>
+            </w:r>
+            <w:r>
+              <w:rPr>
+                <w:rFonts w:ascii="Times New Roman" w:hAnsi="Times New Roman" w:cs="Times New Roman"/>
+                <w:sz w:val="17"/>
+                <w:szCs w:val="17"/>
+              </w:rPr>
+              <w:t>2-</w:t>
+            </w:r>
+            <w:r>
+              <w:rPr>
+                <w:rFonts w:ascii="Times New Roman" w:hAnsi="Times New Roman" w:cs="Times New Roman"/>
+                <w:sz w:val="17"/>
+                <w:szCs w:val="17"/>
+              </w:rPr>
+              <w:t>03</w:t>
             </w:r>
           </w:p>
         </w:tc>
@@ -5838,7 +6806,7 @@
       <w:tr>
         <w:tc>
           <w:tcPr>
-            <w:tcW w:w="1134" w:type="dxa"/>
+            <w:tcW w:w="1276" w:type="dxa"/>
             <w:vAlign w:val="center"/>
           </w:tcPr>
           <w:p>
@@ -5940,7 +6908,23 @@
                 <w:sz w:val="17"/>
                 <w:szCs w:val="17"/>
               </w:rPr>
-              <w:t>S01.03.01</w:t>
+              <w:t>S0</w:t>
+            </w:r>
+            <w:r>
+              <w:rPr>
+                <w:rFonts w:ascii="Times New Roman" w:hAnsi="Times New Roman" w:cs="Times New Roman"/>
+                <w:sz w:val="17"/>
+                <w:szCs w:val="17"/>
+              </w:rPr>
+              <w:t>3-</w:t>
+            </w:r>
+            <w:r>
+              <w:rPr>
+                <w:rFonts w:ascii="Times New Roman" w:hAnsi="Times New Roman" w:cs="Times New Roman"/>
+                <w:sz w:val="17"/>
+                <w:szCs w:val="17"/>
+              </w:rPr>
+              <w:t>01</w:t>
             </w:r>
           </w:p>
         </w:tc>
@@ -5948,7 +6932,7 @@
       <w:tr>
         <w:tc>
           <w:tcPr>
-            <w:tcW w:w="1134" w:type="dxa"/>
+            <w:tcW w:w="1276" w:type="dxa"/>
             <w:vAlign w:val="center"/>
           </w:tcPr>
           <w:p>
@@ -6030,8 +7014,6 @@
               </w:rPr>
               <w:t>编程</w:t>
             </w:r>
-            <w:bookmarkStart w:id="1" w:name="_GoBack"/>
-            <w:bookmarkEnd w:id="1"/>
           </w:p>
         </w:tc>
         <w:tc>
@@ -6052,7 +7034,23 @@
                 <w:sz w:val="17"/>
                 <w:szCs w:val="17"/>
               </w:rPr>
-              <w:t>S01.04.01</w:t>
+              <w:t>S0</w:t>
+            </w:r>
+            <w:r>
+              <w:rPr>
+                <w:rFonts w:ascii="Times New Roman" w:hAnsi="Times New Roman" w:cs="Times New Roman"/>
+                <w:sz w:val="17"/>
+                <w:szCs w:val="17"/>
+              </w:rPr>
+              <w:t>4-</w:t>
+            </w:r>
+            <w:r>
+              <w:rPr>
+                <w:rFonts w:ascii="Times New Roman" w:hAnsi="Times New Roman" w:cs="Times New Roman"/>
+                <w:sz w:val="17"/>
+                <w:szCs w:val="17"/>
+              </w:rPr>
+              <w:t>01</w:t>
             </w:r>
           </w:p>
         </w:tc>
@@ -6061,6 +7059,622 @@
     <w:p>
       <w:pPr>
         <w:rPr>
+          <w:rFonts w:ascii="Times New Roman" w:eastAsia="黑体" w:hAnsi="Times New Roman" w:cs="Times New Roman"/>
+          <w:b/>
+          <w:bCs/>
+          <w:sz w:val="27"/>
+          <w:szCs w:val="26"/>
+        </w:rPr>
+      </w:pPr>
+    </w:p>
+    <w:p>
+      <w:pPr>
+        <w:rPr>
+          <w:rFonts w:ascii="Times New Roman" w:eastAsia="黑体" w:hAnsi="Times New Roman" w:cs="Times New Roman"/>
+          <w:b/>
+          <w:bCs/>
+          <w:sz w:val="27"/>
+          <w:szCs w:val="26"/>
+        </w:rPr>
+      </w:pPr>
+    </w:p>
+    <w:p>
+      <w:pPr>
+        <w:rPr>
+          <w:rFonts w:ascii="Times New Roman" w:eastAsia="黑体" w:hAnsi="Times New Roman" w:cs="Times New Roman"/>
+          <w:b/>
+          <w:bCs/>
+          <w:sz w:val="27"/>
+          <w:szCs w:val="26"/>
+        </w:rPr>
+      </w:pPr>
+    </w:p>
+    <w:p>
+      <w:pPr>
+        <w:rPr>
+          <w:rFonts w:ascii="Times New Roman" w:eastAsia="黑体" w:hAnsi="Times New Roman" w:cs="Times New Roman"/>
+          <w:b/>
+          <w:bCs/>
+          <w:sz w:val="27"/>
+          <w:szCs w:val="26"/>
+        </w:rPr>
+      </w:pPr>
+    </w:p>
+    <w:p>
+      <w:pPr>
+        <w:rPr>
+          <w:rFonts w:ascii="Times New Roman" w:eastAsia="黑体" w:hAnsi="Times New Roman" w:cs="Times New Roman"/>
+          <w:b/>
+          <w:bCs/>
+          <w:sz w:val="27"/>
+          <w:szCs w:val="26"/>
+        </w:rPr>
+      </w:pPr>
+    </w:p>
+    <w:p>
+      <w:pPr>
+        <w:rPr>
+          <w:rFonts w:ascii="Times New Roman" w:eastAsia="黑体" w:hAnsi="Times New Roman" w:cs="Times New Roman" w:hint="eastAsia"/>
+          <w:b/>
+          <w:bCs/>
+          <w:sz w:val="27"/>
+          <w:szCs w:val="26"/>
+        </w:rPr>
+      </w:pPr>
+    </w:p>
+    <w:p>
+      <w:pPr>
+        <w:rPr>
+          <w:rFonts w:ascii="Times New Roman" w:eastAsia="黑体" w:hAnsi="Times New Roman" w:cs="Times New Roman"/>
+          <w:b/>
+          <w:bCs/>
+          <w:sz w:val="27"/>
+          <w:szCs w:val="26"/>
+        </w:rPr>
+      </w:pPr>
+    </w:p>
+    <w:p>
+      <w:pPr>
+        <w:rPr>
+          <w:rFonts w:ascii="Times New Roman" w:eastAsia="黑体" w:hAnsi="Times New Roman" w:cs="Times New Roman"/>
+          <w:b/>
+          <w:bCs/>
+          <w:sz w:val="27"/>
+          <w:szCs w:val="26"/>
+        </w:rPr>
+      </w:pPr>
+    </w:p>
+    <w:p>
+      <w:pPr>
+        <w:rPr>
+          <w:rFonts w:ascii="Times New Roman" w:eastAsia="黑体" w:hAnsi="Times New Roman" w:cs="Times New Roman"/>
+          <w:b/>
+          <w:bCs/>
+          <w:sz w:val="27"/>
+          <w:szCs w:val="26"/>
+        </w:rPr>
+      </w:pPr>
+    </w:p>
+    <w:p>
+      <w:pPr>
+        <w:rPr>
+          <w:rFonts w:ascii="Times New Roman" w:eastAsia="黑体" w:hAnsi="Times New Roman" w:cs="Times New Roman"/>
+          <w:b/>
+          <w:bCs/>
+          <w:sz w:val="27"/>
+          <w:szCs w:val="26"/>
+        </w:rPr>
+      </w:pPr>
+    </w:p>
+    <w:p>
+      <w:pPr>
+        <w:rPr>
+          <w:rFonts w:ascii="Times New Roman" w:eastAsia="黑体" w:hAnsi="Times New Roman" w:cs="Times New Roman"/>
+          <w:b/>
+          <w:bCs/>
+          <w:sz w:val="27"/>
+          <w:szCs w:val="26"/>
+        </w:rPr>
+      </w:pPr>
+    </w:p>
+    <w:p>
+      <w:pPr>
+        <w:rPr>
+          <w:rFonts w:ascii="Times New Roman" w:eastAsia="黑体" w:hAnsi="Times New Roman" w:cs="Times New Roman" w:hint="eastAsia"/>
+          <w:b/>
+          <w:bCs/>
+          <w:sz w:val="27"/>
+          <w:szCs w:val="26"/>
+        </w:rPr>
+      </w:pPr>
+      <w:r>
+        <w:rPr>
+          <w:rFonts w:ascii="Times New Roman" w:eastAsia="黑体" w:hAnsi="Times New Roman" w:cs="Times New Roman" w:hint="eastAsia"/>
+          <w:b/>
+          <w:bCs/>
+          <w:sz w:val="27"/>
+          <w:szCs w:val="26"/>
+        </w:rPr>
+        <w:t>四</w:t>
+      </w:r>
+      <w:r>
+        <w:rPr>
+          <w:rFonts w:ascii="Times New Roman" w:eastAsia="黑体" w:hAnsi="Times New Roman" w:cs="Times New Roman" w:hint="eastAsia"/>
+          <w:b/>
+          <w:bCs/>
+          <w:sz w:val="27"/>
+          <w:szCs w:val="26"/>
+        </w:rPr>
+        <w:t>、</w:t>
+      </w:r>
+      <w:r>
+        <w:rPr>
+          <w:rFonts w:ascii="Times New Roman" w:eastAsia="黑体" w:hAnsi="Times New Roman" w:cs="Times New Roman" w:hint="eastAsia"/>
+          <w:b/>
+          <w:bCs/>
+          <w:sz w:val="27"/>
+          <w:szCs w:val="26"/>
+        </w:rPr>
+        <w:t>测试规格评估</w:t>
+      </w:r>
+    </w:p>
+    <w:tbl>
+      <w:tblPr>
+        <w:tblStyle w:val="a4"/>
+        <w:tblW w:w="0" w:type="auto"/>
+        <w:tblLook w:val="04A0" w:firstRow="1" w:lastRow="0" w:firstColumn="1" w:lastColumn="0" w:noHBand="0" w:noVBand="1"/>
+      </w:tblPr>
+      <w:tblGrid>
+        <w:gridCol w:w="2830"/>
+        <w:gridCol w:w="2837"/>
+        <w:gridCol w:w="2629"/>
+      </w:tblGrid>
+      <w:tr>
+        <w:tc>
+          <w:tcPr>
+            <w:tcW w:w="2830" w:type="dxa"/>
+          </w:tcPr>
+          <w:p>
+            <w:pPr>
+              <w:jc w:val="center"/>
+              <w:rPr>
+                <w:rFonts w:ascii="Times New Roman" w:hAnsi="Times New Roman" w:cs="Times New Roman" w:hint="eastAsia"/>
+                <w:b/>
+                <w:bCs/>
+                <w:sz w:val="17"/>
+                <w:szCs w:val="17"/>
+              </w:rPr>
+            </w:pPr>
+            <w:r>
+              <w:rPr>
+                <w:rFonts w:ascii="Times New Roman" w:hAnsi="Times New Roman" w:cs="Times New Roman" w:hint="eastAsia"/>
+                <w:b/>
+                <w:bCs/>
+                <w:sz w:val="17"/>
+                <w:szCs w:val="17"/>
+              </w:rPr>
+              <w:t>序号</w:t>
+            </w:r>
+          </w:p>
+        </w:tc>
+        <w:tc>
+          <w:tcPr>
+            <w:tcW w:w="2837" w:type="dxa"/>
+          </w:tcPr>
+          <w:p>
+            <w:pPr>
+              <w:jc w:val="center"/>
+              <w:rPr>
+                <w:rFonts w:ascii="Times New Roman" w:hAnsi="Times New Roman" w:cs="Times New Roman" w:hint="eastAsia"/>
+                <w:b/>
+                <w:bCs/>
+                <w:sz w:val="17"/>
+                <w:szCs w:val="17"/>
+              </w:rPr>
+            </w:pPr>
+            <w:r>
+              <w:rPr>
+                <w:rFonts w:ascii="Times New Roman" w:hAnsi="Times New Roman" w:cs="Times New Roman" w:hint="eastAsia"/>
+                <w:b/>
+                <w:bCs/>
+                <w:sz w:val="17"/>
+                <w:szCs w:val="17"/>
+              </w:rPr>
+              <w:t>测试类型</w:t>
+            </w:r>
+          </w:p>
+        </w:tc>
+        <w:tc>
+          <w:tcPr>
+            <w:tcW w:w="2629" w:type="dxa"/>
+          </w:tcPr>
+          <w:p>
+            <w:pPr>
+              <w:jc w:val="center"/>
+              <w:rPr>
+                <w:rFonts w:ascii="Times New Roman" w:hAnsi="Times New Roman" w:cs="Times New Roman" w:hint="eastAsia"/>
+                <w:b/>
+                <w:bCs/>
+                <w:sz w:val="17"/>
+                <w:szCs w:val="17"/>
+              </w:rPr>
+            </w:pPr>
+            <w:r>
+              <w:rPr>
+                <w:rFonts w:ascii="Times New Roman" w:hAnsi="Times New Roman" w:cs="Times New Roman" w:hint="eastAsia"/>
+                <w:b/>
+                <w:bCs/>
+                <w:sz w:val="17"/>
+                <w:szCs w:val="17"/>
+              </w:rPr>
+              <w:t>测试用例密度</w:t>
+            </w:r>
+          </w:p>
+        </w:tc>
+      </w:tr>
+      <w:tr>
+        <w:tc>
+          <w:tcPr>
+            <w:tcW w:w="2830" w:type="dxa"/>
+          </w:tcPr>
+          <w:p>
+            <w:pPr>
+              <w:jc w:val="left"/>
+              <w:rPr>
+                <w:rFonts w:ascii="Times New Roman" w:hAnsi="Times New Roman" w:cs="Times New Roman" w:hint="eastAsia"/>
+                <w:sz w:val="17"/>
+                <w:szCs w:val="17"/>
+              </w:rPr>
+            </w:pPr>
+            <w:r>
+              <w:rPr>
+                <w:rFonts w:ascii="Times New Roman" w:hAnsi="Times New Roman" w:cs="Times New Roman" w:hint="eastAsia"/>
+                <w:sz w:val="17"/>
+                <w:szCs w:val="17"/>
+              </w:rPr>
+              <w:t>F</w:t>
+            </w:r>
+            <w:r>
+              <w:rPr>
+                <w:rFonts w:ascii="Times New Roman" w:hAnsi="Times New Roman" w:cs="Times New Roman"/>
+                <w:sz w:val="17"/>
+                <w:szCs w:val="17"/>
+              </w:rPr>
+              <w:t>01-00</w:t>
+            </w:r>
+          </w:p>
+        </w:tc>
+        <w:tc>
+          <w:tcPr>
+            <w:tcW w:w="2837" w:type="dxa"/>
+          </w:tcPr>
+          <w:p>
+            <w:pPr>
+              <w:jc w:val="left"/>
+              <w:rPr>
+                <w:rFonts w:ascii="Times New Roman" w:hAnsi="Times New Roman" w:cs="Times New Roman" w:hint="eastAsia"/>
+                <w:sz w:val="17"/>
+                <w:szCs w:val="17"/>
+              </w:rPr>
+            </w:pPr>
+            <w:r>
+              <w:rPr>
+                <w:rFonts w:ascii="Times New Roman" w:hAnsi="Times New Roman" w:cs="Times New Roman" w:hint="eastAsia"/>
+                <w:sz w:val="17"/>
+                <w:szCs w:val="17"/>
+              </w:rPr>
+              <w:t>黑盒测试，单元测试</w:t>
+            </w:r>
+          </w:p>
+        </w:tc>
+        <w:tc>
+          <w:tcPr>
+            <w:tcW w:w="2629" w:type="dxa"/>
+          </w:tcPr>
+          <w:p>
+            <w:pPr>
+              <w:jc w:val="left"/>
+              <w:rPr>
+                <w:rFonts w:ascii="Times New Roman" w:hAnsi="Times New Roman" w:cs="Times New Roman" w:hint="eastAsia"/>
+                <w:sz w:val="17"/>
+                <w:szCs w:val="17"/>
+              </w:rPr>
+            </w:pPr>
+            <w:r>
+              <w:rPr>
+                <w:rFonts w:ascii="Times New Roman" w:hAnsi="Times New Roman" w:cs="Times New Roman"/>
+                <w:sz w:val="17"/>
+                <w:szCs w:val="17"/>
+              </w:rPr>
+              <w:t>9</w:t>
+            </w:r>
+            <w:r>
+              <w:rPr>
+                <w:rFonts w:ascii="Times New Roman" w:hAnsi="Times New Roman" w:cs="Times New Roman" w:hint="eastAsia"/>
+                <w:sz w:val="17"/>
+                <w:szCs w:val="17"/>
+              </w:rPr>
+              <w:t>个</w:t>
+            </w:r>
+          </w:p>
+        </w:tc>
+      </w:tr>
+      <w:tr>
+        <w:tc>
+          <w:tcPr>
+            <w:tcW w:w="2830" w:type="dxa"/>
+          </w:tcPr>
+          <w:p>
+            <w:pPr>
+              <w:jc w:val="left"/>
+              <w:rPr>
+                <w:rFonts w:ascii="Times New Roman" w:hAnsi="Times New Roman" w:cs="Times New Roman" w:hint="eastAsia"/>
+                <w:sz w:val="17"/>
+                <w:szCs w:val="17"/>
+              </w:rPr>
+            </w:pPr>
+            <w:r>
+              <w:rPr>
+                <w:rFonts w:ascii="Times New Roman" w:hAnsi="Times New Roman" w:cs="Times New Roman" w:hint="eastAsia"/>
+                <w:sz w:val="17"/>
+                <w:szCs w:val="17"/>
+              </w:rPr>
+              <w:t>F</w:t>
+            </w:r>
+            <w:r>
+              <w:rPr>
+                <w:rFonts w:ascii="Times New Roman" w:hAnsi="Times New Roman" w:cs="Times New Roman"/>
+                <w:sz w:val="17"/>
+                <w:szCs w:val="17"/>
+              </w:rPr>
+              <w:t>02-00</w:t>
+            </w:r>
+          </w:p>
+        </w:tc>
+        <w:tc>
+          <w:tcPr>
+            <w:tcW w:w="2837" w:type="dxa"/>
+          </w:tcPr>
+          <w:p>
+            <w:pPr>
+              <w:jc w:val="left"/>
+              <w:rPr>
+                <w:rFonts w:ascii="Times New Roman" w:hAnsi="Times New Roman" w:cs="Times New Roman" w:hint="eastAsia"/>
+                <w:sz w:val="17"/>
+                <w:szCs w:val="17"/>
+              </w:rPr>
+            </w:pPr>
+            <w:r>
+              <w:rPr>
+                <w:rFonts w:ascii="Times New Roman" w:hAnsi="Times New Roman" w:cs="Times New Roman" w:hint="eastAsia"/>
+                <w:sz w:val="17"/>
+                <w:szCs w:val="17"/>
+              </w:rPr>
+              <w:t>黑盒测试，单元测试</w:t>
+            </w:r>
+          </w:p>
+        </w:tc>
+        <w:tc>
+          <w:tcPr>
+            <w:tcW w:w="2629" w:type="dxa"/>
+          </w:tcPr>
+          <w:p>
+            <w:pPr>
+              <w:jc w:val="left"/>
+              <w:rPr>
+                <w:rFonts w:ascii="Times New Roman" w:hAnsi="Times New Roman" w:cs="Times New Roman" w:hint="eastAsia"/>
+                <w:sz w:val="17"/>
+                <w:szCs w:val="17"/>
+              </w:rPr>
+            </w:pPr>
+            <w:r>
+              <w:rPr>
+                <w:rFonts w:ascii="Times New Roman" w:hAnsi="Times New Roman" w:cs="Times New Roman" w:hint="eastAsia"/>
+                <w:sz w:val="17"/>
+                <w:szCs w:val="17"/>
+              </w:rPr>
+              <w:t>3</w:t>
+            </w:r>
+            <w:r>
+              <w:rPr>
+                <w:rFonts w:ascii="Times New Roman" w:hAnsi="Times New Roman" w:cs="Times New Roman" w:hint="eastAsia"/>
+                <w:sz w:val="17"/>
+                <w:szCs w:val="17"/>
+              </w:rPr>
+              <w:t>个</w:t>
+            </w:r>
+          </w:p>
+        </w:tc>
+      </w:tr>
+      <w:tr>
+        <w:tc>
+          <w:tcPr>
+            <w:tcW w:w="2830" w:type="dxa"/>
+          </w:tcPr>
+          <w:p>
+            <w:pPr>
+              <w:jc w:val="left"/>
+              <w:rPr>
+                <w:rFonts w:ascii="Times New Roman" w:hAnsi="Times New Roman" w:cs="Times New Roman" w:hint="eastAsia"/>
+                <w:sz w:val="17"/>
+                <w:szCs w:val="17"/>
+              </w:rPr>
+            </w:pPr>
+            <w:r>
+              <w:rPr>
+                <w:rFonts w:ascii="Times New Roman" w:hAnsi="Times New Roman" w:cs="Times New Roman" w:hint="eastAsia"/>
+                <w:sz w:val="17"/>
+                <w:szCs w:val="17"/>
+              </w:rPr>
+              <w:t>F</w:t>
+            </w:r>
+            <w:r>
+              <w:rPr>
+                <w:rFonts w:ascii="Times New Roman" w:hAnsi="Times New Roman" w:cs="Times New Roman"/>
+                <w:sz w:val="17"/>
+                <w:szCs w:val="17"/>
+              </w:rPr>
+              <w:t>03-00</w:t>
+            </w:r>
+          </w:p>
+        </w:tc>
+        <w:tc>
+          <w:tcPr>
+            <w:tcW w:w="2837" w:type="dxa"/>
+          </w:tcPr>
+          <w:p>
+            <w:pPr>
+              <w:jc w:val="left"/>
+              <w:rPr>
+                <w:rFonts w:ascii="Times New Roman" w:hAnsi="Times New Roman" w:cs="Times New Roman" w:hint="eastAsia"/>
+                <w:sz w:val="17"/>
+                <w:szCs w:val="17"/>
+              </w:rPr>
+            </w:pPr>
+            <w:r>
+              <w:rPr>
+                <w:rFonts w:ascii="Times New Roman" w:hAnsi="Times New Roman" w:cs="Times New Roman" w:hint="eastAsia"/>
+                <w:sz w:val="17"/>
+                <w:szCs w:val="17"/>
+              </w:rPr>
+              <w:t>黑盒测试，单元测试</w:t>
+            </w:r>
+          </w:p>
+        </w:tc>
+        <w:tc>
+          <w:tcPr>
+            <w:tcW w:w="2629" w:type="dxa"/>
+          </w:tcPr>
+          <w:p>
+            <w:pPr>
+              <w:jc w:val="left"/>
+              <w:rPr>
+                <w:rFonts w:ascii="Times New Roman" w:hAnsi="Times New Roman" w:cs="Times New Roman" w:hint="eastAsia"/>
+                <w:sz w:val="17"/>
+                <w:szCs w:val="17"/>
+              </w:rPr>
+            </w:pPr>
+            <w:r>
+              <w:rPr>
+                <w:rFonts w:ascii="Times New Roman" w:hAnsi="Times New Roman" w:cs="Times New Roman" w:hint="eastAsia"/>
+                <w:sz w:val="17"/>
+                <w:szCs w:val="17"/>
+              </w:rPr>
+              <w:t>3</w:t>
+            </w:r>
+            <w:r>
+              <w:rPr>
+                <w:rFonts w:ascii="Times New Roman" w:hAnsi="Times New Roman" w:cs="Times New Roman" w:hint="eastAsia"/>
+                <w:sz w:val="17"/>
+                <w:szCs w:val="17"/>
+              </w:rPr>
+              <w:t>个</w:t>
+            </w:r>
+          </w:p>
+        </w:tc>
+      </w:tr>
+      <w:tr>
+        <w:tc>
+          <w:tcPr>
+            <w:tcW w:w="2830" w:type="dxa"/>
+          </w:tcPr>
+          <w:p>
+            <w:pPr>
+              <w:jc w:val="left"/>
+              <w:rPr>
+                <w:rFonts w:ascii="Times New Roman" w:hAnsi="Times New Roman" w:cs="Times New Roman" w:hint="eastAsia"/>
+                <w:sz w:val="17"/>
+                <w:szCs w:val="17"/>
+              </w:rPr>
+            </w:pPr>
+            <w:r>
+              <w:rPr>
+                <w:rFonts w:ascii="Times New Roman" w:hAnsi="Times New Roman" w:cs="Times New Roman" w:hint="eastAsia"/>
+                <w:sz w:val="17"/>
+                <w:szCs w:val="17"/>
+              </w:rPr>
+              <w:t>F</w:t>
+            </w:r>
+            <w:r>
+              <w:rPr>
+                <w:rFonts w:ascii="Times New Roman" w:hAnsi="Times New Roman" w:cs="Times New Roman"/>
+                <w:sz w:val="17"/>
+                <w:szCs w:val="17"/>
+              </w:rPr>
+              <w:t>04-00</w:t>
+            </w:r>
+          </w:p>
+        </w:tc>
+        <w:tc>
+          <w:tcPr>
+            <w:tcW w:w="2837" w:type="dxa"/>
+          </w:tcPr>
+          <w:p>
+            <w:pPr>
+              <w:jc w:val="left"/>
+              <w:rPr>
+                <w:rFonts w:ascii="Times New Roman" w:hAnsi="Times New Roman" w:cs="Times New Roman" w:hint="eastAsia"/>
+                <w:sz w:val="17"/>
+                <w:szCs w:val="17"/>
+              </w:rPr>
+            </w:pPr>
+            <w:r>
+              <w:rPr>
+                <w:rFonts w:ascii="Times New Roman" w:hAnsi="Times New Roman" w:cs="Times New Roman" w:hint="eastAsia"/>
+                <w:sz w:val="17"/>
+                <w:szCs w:val="17"/>
+              </w:rPr>
+              <w:t>黑盒测试，单元测试</w:t>
+            </w:r>
+          </w:p>
+        </w:tc>
+        <w:tc>
+          <w:tcPr>
+            <w:tcW w:w="2629" w:type="dxa"/>
+          </w:tcPr>
+          <w:p>
+            <w:pPr>
+              <w:jc w:val="left"/>
+              <w:rPr>
+                <w:rFonts w:ascii="Times New Roman" w:hAnsi="Times New Roman" w:cs="Times New Roman" w:hint="eastAsia"/>
+                <w:sz w:val="17"/>
+                <w:szCs w:val="17"/>
+              </w:rPr>
+            </w:pPr>
+            <w:r>
+              <w:rPr>
+                <w:rFonts w:ascii="Times New Roman" w:hAnsi="Times New Roman" w:cs="Times New Roman"/>
+                <w:sz w:val="17"/>
+                <w:szCs w:val="17"/>
+              </w:rPr>
+              <w:t>1</w:t>
+            </w:r>
+            <w:r>
+              <w:rPr>
+                <w:rFonts w:ascii="Times New Roman" w:hAnsi="Times New Roman" w:cs="Times New Roman" w:hint="eastAsia"/>
+                <w:sz w:val="17"/>
+                <w:szCs w:val="17"/>
+              </w:rPr>
+              <w:t>个</w:t>
+            </w:r>
+          </w:p>
+        </w:tc>
+      </w:tr>
+    </w:tbl>
+    <w:p>
+      <w:pPr>
+        <w:rPr>
+          <w:rFonts w:ascii="Times New Roman" w:eastAsia="黑体" w:hAnsi="Times New Roman" w:cs="Times New Roman" w:hint="eastAsia"/>
+          <w:b/>
+          <w:bCs/>
+          <w:sz w:val="27"/>
+          <w:szCs w:val="26"/>
+        </w:rPr>
+      </w:pPr>
+    </w:p>
+    <w:p>
+      <w:pPr>
+        <w:rPr>
           <w:rFonts w:ascii="Times New Roman" w:hAnsi="Times New Roman" w:cs="Times New Roman"/>
           <w:b/>
           <w:bCs/>
@@ -6068,6 +7682,8 @@
           <w:szCs w:val="24"/>
         </w:rPr>
       </w:pPr>
+      <w:bookmarkStart w:id="1" w:name="_GoBack"/>
+      <w:bookmarkEnd w:id="1"/>
     </w:p>
     <w:sectPr>
       <w:pgSz w:w="11906" w:h="16838"/>

</xml_diff>